<commit_message>
Se añadió la funcionalidad de subir documentos para el estudiante
</commit_message>
<xml_diff>
--- a/01. Administración/01.1 Planificación/EZIC_PlanProyecto_v01.docx
+++ b/01. Administración/01.1 Planificación/EZIC_PlanProyecto_v01.docx
@@ -376,13 +376,15 @@
           <w:pPr>
             <w:pStyle w:val="TDC1"/>
             <w:tabs>
-              <w:tab w:val="left" w:pos="440"/>
+              <w:tab w:val="left" w:pos="480"/>
               <w:tab w:val="right" w:leader="dot" w:pos="8828"/>
             </w:tabs>
             <w:rPr>
               <w:rFonts w:eastAsiaTheme="minorEastAsia"/>
               <w:noProof/>
-              <w:lang w:eastAsia="es-MX"/>
+              <w:sz w:val="24"/>
+              <w:szCs w:val="24"/>
+              <w:lang w:val="es-ES_tradnl" w:eastAsia="es-ES_tradnl"/>
             </w:rPr>
           </w:pPr>
           <w:r>
@@ -403,7 +405,7 @@
             </w:rPr>
             <w:fldChar w:fldCharType="separate"/>
           </w:r>
-          <w:hyperlink w:anchor="_Toc524885279" w:history="1">
+          <w:hyperlink w:anchor="_Toc529782769" w:history="1">
             <w:r>
               <w:rPr>
                 <w:rStyle w:val="Hipervnculo"/>
@@ -417,7 +419,9 @@
               <w:rPr>
                 <w:rFonts w:eastAsiaTheme="minorEastAsia"/>
                 <w:noProof/>
-                <w:lang w:eastAsia="es-MX"/>
+                <w:sz w:val="24"/>
+                <w:szCs w:val="24"/>
+                <w:lang w:val="es-ES_tradnl" w:eastAsia="es-ES_tradnl"/>
               </w:rPr>
               <w:tab/>
             </w:r>
@@ -449,7 +453,7 @@
                 <w:noProof/>
                 <w:webHidden/>
               </w:rPr>
-              <w:instrText xml:space="preserve"> PAGEREF _Toc524885279 \h </w:instrText>
+              <w:instrText xml:space="preserve"> PAGEREF _Toc529782769 \h </w:instrText>
             </w:r>
             <w:r>
               <w:rPr>
@@ -484,16 +488,18 @@
           <w:pPr>
             <w:pStyle w:val="TDC1"/>
             <w:tabs>
-              <w:tab w:val="left" w:pos="660"/>
+              <w:tab w:val="left" w:pos="720"/>
               <w:tab w:val="right" w:leader="dot" w:pos="8828"/>
             </w:tabs>
             <w:rPr>
               <w:rFonts w:eastAsiaTheme="minorEastAsia"/>
               <w:noProof/>
-              <w:lang w:eastAsia="es-MX"/>
+              <w:sz w:val="24"/>
+              <w:szCs w:val="24"/>
+              <w:lang w:val="es-ES_tradnl" w:eastAsia="es-ES_tradnl"/>
             </w:rPr>
           </w:pPr>
-          <w:hyperlink w:anchor="_Toc524885280" w:history="1">
+          <w:hyperlink w:anchor="_Toc529782770" w:history="1">
             <w:r>
               <w:rPr>
                 <w:rStyle w:val="Hipervnculo"/>
@@ -507,7 +513,9 @@
               <w:rPr>
                 <w:rFonts w:eastAsiaTheme="minorEastAsia"/>
                 <w:noProof/>
-                <w:lang w:eastAsia="es-MX"/>
+                <w:sz w:val="24"/>
+                <w:szCs w:val="24"/>
+                <w:lang w:val="es-ES_tradnl" w:eastAsia="es-ES_tradnl"/>
               </w:rPr>
               <w:tab/>
             </w:r>
@@ -539,7 +547,7 @@
                 <w:noProof/>
                 <w:webHidden/>
               </w:rPr>
-              <w:instrText xml:space="preserve"> PAGEREF _Toc524885280 \h </w:instrText>
+              <w:instrText xml:space="preserve"> PAGEREF _Toc529782770 \h </w:instrText>
             </w:r>
             <w:r>
               <w:rPr>
@@ -574,16 +582,18 @@
           <w:pPr>
             <w:pStyle w:val="TDC1"/>
             <w:tabs>
-              <w:tab w:val="left" w:pos="660"/>
+              <w:tab w:val="left" w:pos="720"/>
               <w:tab w:val="right" w:leader="dot" w:pos="8828"/>
             </w:tabs>
             <w:rPr>
               <w:rFonts w:eastAsiaTheme="minorEastAsia"/>
               <w:noProof/>
-              <w:lang w:eastAsia="es-MX"/>
+              <w:sz w:val="24"/>
+              <w:szCs w:val="24"/>
+              <w:lang w:val="es-ES_tradnl" w:eastAsia="es-ES_tradnl"/>
             </w:rPr>
           </w:pPr>
-          <w:hyperlink w:anchor="_Toc524885281" w:history="1">
+          <w:hyperlink w:anchor="_Toc529782771" w:history="1">
             <w:r>
               <w:rPr>
                 <w:rStyle w:val="Hipervnculo"/>
@@ -597,7 +607,9 @@
               <w:rPr>
                 <w:rFonts w:eastAsiaTheme="minorEastAsia"/>
                 <w:noProof/>
-                <w:lang w:eastAsia="es-MX"/>
+                <w:sz w:val="24"/>
+                <w:szCs w:val="24"/>
+                <w:lang w:val="es-ES_tradnl" w:eastAsia="es-ES_tradnl"/>
               </w:rPr>
               <w:tab/>
             </w:r>
@@ -629,7 +641,7 @@
                 <w:noProof/>
                 <w:webHidden/>
               </w:rPr>
-              <w:instrText xml:space="preserve"> PAGEREF _Toc524885281 \h </w:instrText>
+              <w:instrText xml:space="preserve"> PAGEREF _Toc529782771 \h </w:instrText>
             </w:r>
             <w:r>
               <w:rPr>
@@ -664,16 +676,18 @@
           <w:pPr>
             <w:pStyle w:val="TDC1"/>
             <w:tabs>
-              <w:tab w:val="left" w:pos="660"/>
+              <w:tab w:val="left" w:pos="720"/>
               <w:tab w:val="right" w:leader="dot" w:pos="8828"/>
             </w:tabs>
             <w:rPr>
               <w:rFonts w:eastAsiaTheme="minorEastAsia"/>
               <w:noProof/>
-              <w:lang w:eastAsia="es-MX"/>
+              <w:sz w:val="24"/>
+              <w:szCs w:val="24"/>
+              <w:lang w:val="es-ES_tradnl" w:eastAsia="es-ES_tradnl"/>
             </w:rPr>
           </w:pPr>
-          <w:hyperlink w:anchor="_Toc524885282" w:history="1">
+          <w:hyperlink w:anchor="_Toc529782772" w:history="1">
             <w:r>
               <w:rPr>
                 <w:rStyle w:val="Hipervnculo"/>
@@ -687,7 +701,9 @@
               <w:rPr>
                 <w:rFonts w:eastAsiaTheme="minorEastAsia"/>
                 <w:noProof/>
-                <w:lang w:eastAsia="es-MX"/>
+                <w:sz w:val="24"/>
+                <w:szCs w:val="24"/>
+                <w:lang w:val="es-ES_tradnl" w:eastAsia="es-ES_tradnl"/>
               </w:rPr>
               <w:tab/>
             </w:r>
@@ -719,7 +735,7 @@
                 <w:noProof/>
                 <w:webHidden/>
               </w:rPr>
-              <w:instrText xml:space="preserve"> PAGEREF _Toc524885282 \h </w:instrText>
+              <w:instrText xml:space="preserve"> PAGEREF _Toc529782772 \h </w:instrText>
             </w:r>
             <w:r>
               <w:rPr>
@@ -754,16 +770,18 @@
           <w:pPr>
             <w:pStyle w:val="TDC1"/>
             <w:tabs>
-              <w:tab w:val="left" w:pos="440"/>
+              <w:tab w:val="left" w:pos="480"/>
               <w:tab w:val="right" w:leader="dot" w:pos="8828"/>
             </w:tabs>
             <w:rPr>
               <w:rFonts w:eastAsiaTheme="minorEastAsia"/>
               <w:noProof/>
-              <w:lang w:eastAsia="es-MX"/>
+              <w:sz w:val="24"/>
+              <w:szCs w:val="24"/>
+              <w:lang w:val="es-ES_tradnl" w:eastAsia="es-ES_tradnl"/>
             </w:rPr>
           </w:pPr>
-          <w:hyperlink w:anchor="_Toc524885283" w:history="1">
+          <w:hyperlink w:anchor="_Toc529782773" w:history="1">
             <w:r>
               <w:rPr>
                 <w:rStyle w:val="Hipervnculo"/>
@@ -777,7 +795,9 @@
               <w:rPr>
                 <w:rFonts w:eastAsiaTheme="minorEastAsia"/>
                 <w:noProof/>
-                <w:lang w:eastAsia="es-MX"/>
+                <w:sz w:val="24"/>
+                <w:szCs w:val="24"/>
+                <w:lang w:val="es-ES_tradnl" w:eastAsia="es-ES_tradnl"/>
               </w:rPr>
               <w:tab/>
             </w:r>
@@ -809,7 +829,7 @@
                 <w:noProof/>
                 <w:webHidden/>
               </w:rPr>
-              <w:instrText xml:space="preserve"> PAGEREF _Toc524885283 \h </w:instrText>
+              <w:instrText xml:space="preserve"> PAGEREF _Toc529782773 \h </w:instrText>
             </w:r>
             <w:r>
               <w:rPr>
@@ -844,16 +864,18 @@
           <w:pPr>
             <w:pStyle w:val="TDC1"/>
             <w:tabs>
-              <w:tab w:val="left" w:pos="660"/>
+              <w:tab w:val="left" w:pos="720"/>
               <w:tab w:val="right" w:leader="dot" w:pos="8828"/>
             </w:tabs>
             <w:rPr>
               <w:rFonts w:eastAsiaTheme="minorEastAsia"/>
               <w:noProof/>
-              <w:lang w:eastAsia="es-MX"/>
+              <w:sz w:val="24"/>
+              <w:szCs w:val="24"/>
+              <w:lang w:val="es-ES_tradnl" w:eastAsia="es-ES_tradnl"/>
             </w:rPr>
           </w:pPr>
-          <w:hyperlink w:anchor="_Toc524885284" w:history="1">
+          <w:hyperlink w:anchor="_Toc529782774" w:history="1">
             <w:r>
               <w:rPr>
                 <w:rStyle w:val="Hipervnculo"/>
@@ -867,7 +889,9 @@
               <w:rPr>
                 <w:rFonts w:eastAsiaTheme="minorEastAsia"/>
                 <w:noProof/>
-                <w:lang w:eastAsia="es-MX"/>
+                <w:sz w:val="24"/>
+                <w:szCs w:val="24"/>
+                <w:lang w:val="es-ES_tradnl" w:eastAsia="es-ES_tradnl"/>
               </w:rPr>
               <w:tab/>
             </w:r>
@@ -899,7 +923,7 @@
                 <w:noProof/>
                 <w:webHidden/>
               </w:rPr>
-              <w:instrText xml:space="preserve"> PAGEREF _Toc524885284 \h </w:instrText>
+              <w:instrText xml:space="preserve"> PAGEREF _Toc529782774 \h </w:instrText>
             </w:r>
             <w:r>
               <w:rPr>
@@ -934,16 +958,18 @@
           <w:pPr>
             <w:pStyle w:val="TDC1"/>
             <w:tabs>
-              <w:tab w:val="left" w:pos="660"/>
+              <w:tab w:val="left" w:pos="720"/>
               <w:tab w:val="right" w:leader="dot" w:pos="8828"/>
             </w:tabs>
             <w:rPr>
               <w:rFonts w:eastAsiaTheme="minorEastAsia"/>
               <w:noProof/>
-              <w:lang w:eastAsia="es-MX"/>
+              <w:sz w:val="24"/>
+              <w:szCs w:val="24"/>
+              <w:lang w:val="es-ES_tradnl" w:eastAsia="es-ES_tradnl"/>
             </w:rPr>
           </w:pPr>
-          <w:hyperlink w:anchor="_Toc524885285" w:history="1">
+          <w:hyperlink w:anchor="_Toc529782775" w:history="1">
             <w:r>
               <w:rPr>
                 <w:rStyle w:val="Hipervnculo"/>
@@ -957,7 +983,9 @@
               <w:rPr>
                 <w:rFonts w:eastAsiaTheme="minorEastAsia"/>
                 <w:noProof/>
-                <w:lang w:eastAsia="es-MX"/>
+                <w:sz w:val="24"/>
+                <w:szCs w:val="24"/>
+                <w:lang w:val="es-ES_tradnl" w:eastAsia="es-ES_tradnl"/>
               </w:rPr>
               <w:tab/>
             </w:r>
@@ -989,7 +1017,7 @@
                 <w:noProof/>
                 <w:webHidden/>
               </w:rPr>
-              <w:instrText xml:space="preserve"> PAGEREF _Toc524885285 \h </w:instrText>
+              <w:instrText xml:space="preserve"> PAGEREF _Toc529782775 \h </w:instrText>
             </w:r>
             <w:r>
               <w:rPr>
@@ -1024,16 +1052,18 @@
           <w:pPr>
             <w:pStyle w:val="TDC1"/>
             <w:tabs>
-              <w:tab w:val="left" w:pos="660"/>
+              <w:tab w:val="left" w:pos="720"/>
               <w:tab w:val="right" w:leader="dot" w:pos="8828"/>
             </w:tabs>
             <w:rPr>
               <w:rFonts w:eastAsiaTheme="minorEastAsia"/>
               <w:noProof/>
-              <w:lang w:eastAsia="es-MX"/>
+              <w:sz w:val="24"/>
+              <w:szCs w:val="24"/>
+              <w:lang w:val="es-ES_tradnl" w:eastAsia="es-ES_tradnl"/>
             </w:rPr>
           </w:pPr>
-          <w:hyperlink w:anchor="_Toc524885286" w:history="1">
+          <w:hyperlink w:anchor="_Toc529782776" w:history="1">
             <w:r>
               <w:rPr>
                 <w:rStyle w:val="Hipervnculo"/>
@@ -1047,7 +1077,9 @@
               <w:rPr>
                 <w:rFonts w:eastAsiaTheme="minorEastAsia"/>
                 <w:noProof/>
-                <w:lang w:eastAsia="es-MX"/>
+                <w:sz w:val="24"/>
+                <w:szCs w:val="24"/>
+                <w:lang w:val="es-ES_tradnl" w:eastAsia="es-ES_tradnl"/>
               </w:rPr>
               <w:tab/>
             </w:r>
@@ -1079,7 +1111,7 @@
                 <w:noProof/>
                 <w:webHidden/>
               </w:rPr>
-              <w:instrText xml:space="preserve"> PAGEREF _Toc524885286 \h </w:instrText>
+              <w:instrText xml:space="preserve"> PAGEREF _Toc529782776 \h </w:instrText>
             </w:r>
             <w:r>
               <w:rPr>
@@ -1114,16 +1146,18 @@
           <w:pPr>
             <w:pStyle w:val="TDC1"/>
             <w:tabs>
-              <w:tab w:val="left" w:pos="660"/>
+              <w:tab w:val="left" w:pos="720"/>
               <w:tab w:val="right" w:leader="dot" w:pos="8828"/>
             </w:tabs>
             <w:rPr>
               <w:rFonts w:eastAsiaTheme="minorEastAsia"/>
               <w:noProof/>
-              <w:lang w:eastAsia="es-MX"/>
+              <w:sz w:val="24"/>
+              <w:szCs w:val="24"/>
+              <w:lang w:val="es-ES_tradnl" w:eastAsia="es-ES_tradnl"/>
             </w:rPr>
           </w:pPr>
-          <w:hyperlink w:anchor="_Toc524885287" w:history="1">
+          <w:hyperlink w:anchor="_Toc529782777" w:history="1">
             <w:r>
               <w:rPr>
                 <w:rStyle w:val="Hipervnculo"/>
@@ -1137,7 +1171,9 @@
               <w:rPr>
                 <w:rFonts w:eastAsiaTheme="minorEastAsia"/>
                 <w:noProof/>
-                <w:lang w:eastAsia="es-MX"/>
+                <w:sz w:val="24"/>
+                <w:szCs w:val="24"/>
+                <w:lang w:val="es-ES_tradnl" w:eastAsia="es-ES_tradnl"/>
               </w:rPr>
               <w:tab/>
             </w:r>
@@ -1169,7 +1205,7 @@
                 <w:noProof/>
                 <w:webHidden/>
               </w:rPr>
-              <w:instrText xml:space="preserve"> PAGEREF _Toc524885287 \h </w:instrText>
+              <w:instrText xml:space="preserve"> PAGEREF _Toc529782777 \h </w:instrText>
             </w:r>
             <w:r>
               <w:rPr>
@@ -1204,16 +1240,18 @@
           <w:pPr>
             <w:pStyle w:val="TDC1"/>
             <w:tabs>
-              <w:tab w:val="left" w:pos="660"/>
+              <w:tab w:val="left" w:pos="720"/>
               <w:tab w:val="right" w:leader="dot" w:pos="8828"/>
             </w:tabs>
             <w:rPr>
               <w:rFonts w:eastAsiaTheme="minorEastAsia"/>
               <w:noProof/>
-              <w:lang w:eastAsia="es-MX"/>
+              <w:sz w:val="24"/>
+              <w:szCs w:val="24"/>
+              <w:lang w:val="es-ES_tradnl" w:eastAsia="es-ES_tradnl"/>
             </w:rPr>
           </w:pPr>
-          <w:hyperlink w:anchor="_Toc524885288" w:history="1">
+          <w:hyperlink w:anchor="_Toc529782778" w:history="1">
             <w:r>
               <w:rPr>
                 <w:rStyle w:val="Hipervnculo"/>
@@ -1227,7 +1265,9 @@
               <w:rPr>
                 <w:rFonts w:eastAsiaTheme="minorEastAsia"/>
                 <w:noProof/>
-                <w:lang w:eastAsia="es-MX"/>
+                <w:sz w:val="24"/>
+                <w:szCs w:val="24"/>
+                <w:lang w:val="es-ES_tradnl" w:eastAsia="es-ES_tradnl"/>
               </w:rPr>
               <w:tab/>
             </w:r>
@@ -1259,7 +1299,7 @@
                 <w:noProof/>
                 <w:webHidden/>
               </w:rPr>
-              <w:instrText xml:space="preserve"> PAGEREF _Toc524885288 \h </w:instrText>
+              <w:instrText xml:space="preserve"> PAGEREF _Toc529782778 \h </w:instrText>
             </w:r>
             <w:r>
               <w:rPr>
@@ -1294,16 +1334,18 @@
           <w:pPr>
             <w:pStyle w:val="TDC1"/>
             <w:tabs>
-              <w:tab w:val="left" w:pos="440"/>
+              <w:tab w:val="left" w:pos="480"/>
               <w:tab w:val="right" w:leader="dot" w:pos="8828"/>
             </w:tabs>
             <w:rPr>
               <w:rFonts w:eastAsiaTheme="minorEastAsia"/>
               <w:noProof/>
-              <w:lang w:eastAsia="es-MX"/>
+              <w:sz w:val="24"/>
+              <w:szCs w:val="24"/>
+              <w:lang w:val="es-ES_tradnl" w:eastAsia="es-ES_tradnl"/>
             </w:rPr>
           </w:pPr>
-          <w:hyperlink w:anchor="_Toc524885289" w:history="1">
+          <w:hyperlink w:anchor="_Toc529782779" w:history="1">
             <w:r>
               <w:rPr>
                 <w:rStyle w:val="Hipervnculo"/>
@@ -1317,7 +1359,9 @@
               <w:rPr>
                 <w:rFonts w:eastAsiaTheme="minorEastAsia"/>
                 <w:noProof/>
-                <w:lang w:eastAsia="es-MX"/>
+                <w:sz w:val="24"/>
+                <w:szCs w:val="24"/>
+                <w:lang w:val="es-ES_tradnl" w:eastAsia="es-ES_tradnl"/>
               </w:rPr>
               <w:tab/>
             </w:r>
@@ -1349,7 +1393,7 @@
                 <w:noProof/>
                 <w:webHidden/>
               </w:rPr>
-              <w:instrText xml:space="preserve"> PAGEREF _Toc524885289 \h </w:instrText>
+              <w:instrText xml:space="preserve"> PAGEREF _Toc529782779 \h </w:instrText>
             </w:r>
             <w:r>
               <w:rPr>
@@ -1384,16 +1428,18 @@
           <w:pPr>
             <w:pStyle w:val="TDC1"/>
             <w:tabs>
-              <w:tab w:val="left" w:pos="660"/>
+              <w:tab w:val="left" w:pos="720"/>
               <w:tab w:val="right" w:leader="dot" w:pos="8828"/>
             </w:tabs>
             <w:rPr>
               <w:rFonts w:eastAsiaTheme="minorEastAsia"/>
               <w:noProof/>
-              <w:lang w:eastAsia="es-MX"/>
+              <w:sz w:val="24"/>
+              <w:szCs w:val="24"/>
+              <w:lang w:val="es-ES_tradnl" w:eastAsia="es-ES_tradnl"/>
             </w:rPr>
           </w:pPr>
-          <w:hyperlink w:anchor="_Toc524885290" w:history="1">
+          <w:hyperlink w:anchor="_Toc529782780" w:history="1">
             <w:r>
               <w:rPr>
                 <w:rStyle w:val="Hipervnculo"/>
@@ -1407,7 +1453,9 @@
               <w:rPr>
                 <w:rFonts w:eastAsiaTheme="minorEastAsia"/>
                 <w:noProof/>
-                <w:lang w:eastAsia="es-MX"/>
+                <w:sz w:val="24"/>
+                <w:szCs w:val="24"/>
+                <w:lang w:val="es-ES_tradnl" w:eastAsia="es-ES_tradnl"/>
               </w:rPr>
               <w:tab/>
             </w:r>
@@ -1439,7 +1487,7 @@
                 <w:noProof/>
                 <w:webHidden/>
               </w:rPr>
-              <w:instrText xml:space="preserve"> PAGEREF _Toc524885290 \h </w:instrText>
+              <w:instrText xml:space="preserve"> PAGEREF _Toc529782780 \h </w:instrText>
             </w:r>
             <w:r>
               <w:rPr>
@@ -1474,16 +1522,18 @@
           <w:pPr>
             <w:pStyle w:val="TDC1"/>
             <w:tabs>
-              <w:tab w:val="left" w:pos="660"/>
+              <w:tab w:val="left" w:pos="960"/>
               <w:tab w:val="right" w:leader="dot" w:pos="8828"/>
             </w:tabs>
             <w:rPr>
               <w:rFonts w:eastAsiaTheme="minorEastAsia"/>
               <w:noProof/>
-              <w:lang w:eastAsia="es-MX"/>
+              <w:sz w:val="24"/>
+              <w:szCs w:val="24"/>
+              <w:lang w:val="es-ES_tradnl" w:eastAsia="es-ES_tradnl"/>
             </w:rPr>
           </w:pPr>
-          <w:hyperlink w:anchor="_Toc524885291" w:history="1">
+          <w:hyperlink w:anchor="_Toc529782781" w:history="1">
             <w:r>
               <w:rPr>
                 <w:rStyle w:val="Hipervnculo"/>
@@ -1491,13 +1541,15 @@
                 <w:noProof/>
                 <w:lang w:eastAsia="es-MX"/>
               </w:rPr>
-              <w:t>3.2.</w:t>
+              <w:t>3.1.1</w:t>
             </w:r>
             <w:r>
               <w:rPr>
                 <w:rFonts w:eastAsiaTheme="minorEastAsia"/>
                 <w:noProof/>
-                <w:lang w:eastAsia="es-MX"/>
+                <w:sz w:val="24"/>
+                <w:szCs w:val="24"/>
+                <w:lang w:val="es-ES_tradnl" w:eastAsia="es-ES_tradnl"/>
               </w:rPr>
               <w:tab/>
             </w:r>
@@ -1508,7 +1560,7 @@
                 <w:noProof/>
                 <w:lang w:eastAsia="es-MX"/>
               </w:rPr>
-              <w:t>Instrucciones de entrega</w:t>
+              <w:t>Medios de comunicación</w:t>
             </w:r>
             <w:r>
               <w:rPr>
@@ -1529,7 +1581,7 @@
                 <w:noProof/>
                 <w:webHidden/>
               </w:rPr>
-              <w:instrText xml:space="preserve"> PAGEREF _Toc524885291 \h </w:instrText>
+              <w:instrText xml:space="preserve"> PAGEREF _Toc529782781 \h </w:instrText>
             </w:r>
             <w:r>
               <w:rPr>
@@ -1564,16 +1616,18 @@
           <w:pPr>
             <w:pStyle w:val="TDC1"/>
             <w:tabs>
-              <w:tab w:val="left" w:pos="660"/>
+              <w:tab w:val="left" w:pos="720"/>
               <w:tab w:val="right" w:leader="dot" w:pos="8828"/>
             </w:tabs>
             <w:rPr>
               <w:rFonts w:eastAsiaTheme="minorEastAsia"/>
               <w:noProof/>
-              <w:lang w:eastAsia="es-MX"/>
+              <w:sz w:val="24"/>
+              <w:szCs w:val="24"/>
+              <w:lang w:val="es-ES_tradnl" w:eastAsia="es-ES_tradnl"/>
             </w:rPr>
           </w:pPr>
-          <w:hyperlink w:anchor="_Toc524885292" w:history="1">
+          <w:hyperlink w:anchor="_Toc529782782" w:history="1">
             <w:r>
               <w:rPr>
                 <w:rStyle w:val="Hipervnculo"/>
@@ -1581,13 +1635,15 @@
                 <w:noProof/>
                 <w:lang w:eastAsia="es-MX"/>
               </w:rPr>
-              <w:t>3.3.</w:t>
+              <w:t>3.2.</w:t>
             </w:r>
             <w:r>
               <w:rPr>
                 <w:rFonts w:eastAsiaTheme="minorEastAsia"/>
                 <w:noProof/>
-                <w:lang w:eastAsia="es-MX"/>
+                <w:sz w:val="24"/>
+                <w:szCs w:val="24"/>
+                <w:lang w:val="es-ES_tradnl" w:eastAsia="es-ES_tradnl"/>
               </w:rPr>
               <w:tab/>
             </w:r>
@@ -1598,7 +1654,7 @@
                 <w:noProof/>
                 <w:lang w:eastAsia="es-MX"/>
               </w:rPr>
-              <w:t>Ambiente de desarrollo</w:t>
+              <w:t>Instrucciones de entrega</w:t>
             </w:r>
             <w:r>
               <w:rPr>
@@ -1619,7 +1675,7 @@
                 <w:noProof/>
                 <w:webHidden/>
               </w:rPr>
-              <w:instrText xml:space="preserve"> PAGEREF _Toc524885292 \h </w:instrText>
+              <w:instrText xml:space="preserve"> PAGEREF _Toc529782782 \h </w:instrText>
             </w:r>
             <w:r>
               <w:rPr>
@@ -1654,16 +1710,18 @@
           <w:pPr>
             <w:pStyle w:val="TDC1"/>
             <w:tabs>
-              <w:tab w:val="left" w:pos="660"/>
+              <w:tab w:val="left" w:pos="720"/>
               <w:tab w:val="right" w:leader="dot" w:pos="8828"/>
             </w:tabs>
             <w:rPr>
               <w:rFonts w:eastAsiaTheme="minorEastAsia"/>
               <w:noProof/>
-              <w:lang w:eastAsia="es-MX"/>
+              <w:sz w:val="24"/>
+              <w:szCs w:val="24"/>
+              <w:lang w:val="es-ES_tradnl" w:eastAsia="es-ES_tradnl"/>
             </w:rPr>
           </w:pPr>
-          <w:hyperlink w:anchor="_Toc524885293" w:history="1">
+          <w:hyperlink w:anchor="_Toc529782783" w:history="1">
             <w:r>
               <w:rPr>
                 <w:rStyle w:val="Hipervnculo"/>
@@ -1671,13 +1729,15 @@
                 <w:noProof/>
                 <w:lang w:eastAsia="es-MX"/>
               </w:rPr>
-              <w:t>3.4.</w:t>
+              <w:t>3.3.</w:t>
             </w:r>
             <w:r>
               <w:rPr>
                 <w:rFonts w:eastAsiaTheme="minorEastAsia"/>
                 <w:noProof/>
-                <w:lang w:eastAsia="es-MX"/>
+                <w:sz w:val="24"/>
+                <w:szCs w:val="24"/>
+                <w:lang w:val="es-ES_tradnl" w:eastAsia="es-ES_tradnl"/>
               </w:rPr>
               <w:tab/>
             </w:r>
@@ -1688,7 +1748,7 @@
                 <w:noProof/>
                 <w:lang w:eastAsia="es-MX"/>
               </w:rPr>
-              <w:t>Ambiente de implementación</w:t>
+              <w:t>Ambiente de desarrollo</w:t>
             </w:r>
             <w:r>
               <w:rPr>
@@ -1709,7 +1769,7 @@
                 <w:noProof/>
                 <w:webHidden/>
               </w:rPr>
-              <w:instrText xml:space="preserve"> PAGEREF _Toc524885293 \h </w:instrText>
+              <w:instrText xml:space="preserve"> PAGEREF _Toc529782783 \h </w:instrText>
             </w:r>
             <w:r>
               <w:rPr>
@@ -1729,7 +1789,7 @@
                 <w:noProof/>
                 <w:webHidden/>
               </w:rPr>
-              <w:t>8</w:t>
+              <w:t>7</w:t>
             </w:r>
             <w:r>
               <w:rPr>
@@ -1744,16 +1804,18 @@
           <w:pPr>
             <w:pStyle w:val="TDC1"/>
             <w:tabs>
-              <w:tab w:val="left" w:pos="660"/>
+              <w:tab w:val="left" w:pos="720"/>
               <w:tab w:val="right" w:leader="dot" w:pos="8828"/>
             </w:tabs>
             <w:rPr>
               <w:rFonts w:eastAsiaTheme="minorEastAsia"/>
               <w:noProof/>
-              <w:lang w:eastAsia="es-MX"/>
+              <w:sz w:val="24"/>
+              <w:szCs w:val="24"/>
+              <w:lang w:val="es-ES_tradnl" w:eastAsia="es-ES_tradnl"/>
             </w:rPr>
           </w:pPr>
-          <w:hyperlink w:anchor="_Toc524885294" w:history="1">
+          <w:hyperlink w:anchor="_Toc529782784" w:history="1">
             <w:r>
               <w:rPr>
                 <w:rStyle w:val="Hipervnculo"/>
@@ -1761,13 +1823,15 @@
                 <w:noProof/>
                 <w:lang w:eastAsia="es-MX"/>
               </w:rPr>
-              <w:t>3.5.</w:t>
+              <w:t>3.4.</w:t>
             </w:r>
             <w:r>
               <w:rPr>
                 <w:rFonts w:eastAsiaTheme="minorEastAsia"/>
                 <w:noProof/>
-                <w:lang w:eastAsia="es-MX"/>
+                <w:sz w:val="24"/>
+                <w:szCs w:val="24"/>
+                <w:lang w:val="es-ES_tradnl" w:eastAsia="es-ES_tradnl"/>
               </w:rPr>
               <w:tab/>
             </w:r>
@@ -1778,7 +1842,7 @@
                 <w:noProof/>
                 <w:lang w:eastAsia="es-MX"/>
               </w:rPr>
-              <w:t>Control de versiones</w:t>
+              <w:t>Ambiente de implementación</w:t>
             </w:r>
             <w:r>
               <w:rPr>
@@ -1799,7 +1863,7 @@
                 <w:noProof/>
                 <w:webHidden/>
               </w:rPr>
-              <w:instrText xml:space="preserve"> PAGEREF _Toc524885294 \h </w:instrText>
+              <w:instrText xml:space="preserve"> PAGEREF _Toc529782784 \h </w:instrText>
             </w:r>
             <w:r>
               <w:rPr>
@@ -1834,16 +1898,18 @@
           <w:pPr>
             <w:pStyle w:val="TDC1"/>
             <w:tabs>
-              <w:tab w:val="left" w:pos="660"/>
+              <w:tab w:val="left" w:pos="720"/>
               <w:tab w:val="right" w:leader="dot" w:pos="8828"/>
             </w:tabs>
             <w:rPr>
               <w:rFonts w:eastAsiaTheme="minorEastAsia"/>
               <w:noProof/>
-              <w:lang w:eastAsia="es-MX"/>
+              <w:sz w:val="24"/>
+              <w:szCs w:val="24"/>
+              <w:lang w:val="es-ES_tradnl" w:eastAsia="es-ES_tradnl"/>
             </w:rPr>
           </w:pPr>
-          <w:hyperlink w:anchor="_Toc524885295" w:history="1">
+          <w:hyperlink w:anchor="_Toc529782785" w:history="1">
             <w:r>
               <w:rPr>
                 <w:rStyle w:val="Hipervnculo"/>
@@ -1851,13 +1917,15 @@
                 <w:noProof/>
                 <w:lang w:eastAsia="es-MX"/>
               </w:rPr>
-              <w:t>3.6.</w:t>
+              <w:t>3.5.</w:t>
             </w:r>
             <w:r>
               <w:rPr>
                 <w:rFonts w:eastAsiaTheme="minorEastAsia"/>
                 <w:noProof/>
-                <w:lang w:eastAsia="es-MX"/>
+                <w:sz w:val="24"/>
+                <w:szCs w:val="24"/>
+                <w:lang w:val="es-ES_tradnl" w:eastAsia="es-ES_tradnl"/>
               </w:rPr>
               <w:tab/>
             </w:r>
@@ -1868,7 +1936,7 @@
                 <w:noProof/>
                 <w:lang w:eastAsia="es-MX"/>
               </w:rPr>
-              <w:t>Procedimiento del control de la configuración</w:t>
+              <w:t>Control de versiones</w:t>
             </w:r>
             <w:r>
               <w:rPr>
@@ -1889,7 +1957,7 @@
                 <w:noProof/>
                 <w:webHidden/>
               </w:rPr>
-              <w:instrText xml:space="preserve"> PAGEREF _Toc524885295 \h </w:instrText>
+              <w:instrText xml:space="preserve"> PAGEREF _Toc529782785 \h </w:instrText>
             </w:r>
             <w:r>
               <w:rPr>
@@ -1909,7 +1977,7 @@
                 <w:noProof/>
                 <w:webHidden/>
               </w:rPr>
-              <w:t>10</w:t>
+              <w:t>8</w:t>
             </w:r>
             <w:r>
               <w:rPr>
@@ -1924,16 +1992,18 @@
           <w:pPr>
             <w:pStyle w:val="TDC1"/>
             <w:tabs>
-              <w:tab w:val="left" w:pos="880"/>
+              <w:tab w:val="left" w:pos="720"/>
               <w:tab w:val="right" w:leader="dot" w:pos="8828"/>
             </w:tabs>
             <w:rPr>
               <w:rFonts w:eastAsiaTheme="minorEastAsia"/>
               <w:noProof/>
-              <w:lang w:eastAsia="es-MX"/>
+              <w:sz w:val="24"/>
+              <w:szCs w:val="24"/>
+              <w:lang w:val="es-ES_tradnl" w:eastAsia="es-ES_tradnl"/>
             </w:rPr>
           </w:pPr>
-          <w:hyperlink w:anchor="_Toc524885296" w:history="1">
+          <w:hyperlink w:anchor="_Toc529782786" w:history="1">
             <w:r>
               <w:rPr>
                 <w:rStyle w:val="Hipervnculo"/>
@@ -1941,13 +2011,15 @@
                 <w:noProof/>
                 <w:lang w:eastAsia="es-MX"/>
               </w:rPr>
-              <w:t>3.6.1.</w:t>
+              <w:t>3.6.</w:t>
             </w:r>
             <w:r>
               <w:rPr>
                 <w:rFonts w:eastAsiaTheme="minorEastAsia"/>
                 <w:noProof/>
-                <w:lang w:eastAsia="es-MX"/>
+                <w:sz w:val="24"/>
+                <w:szCs w:val="24"/>
+                <w:lang w:val="es-ES_tradnl" w:eastAsia="es-ES_tradnl"/>
               </w:rPr>
               <w:tab/>
             </w:r>
@@ -1958,7 +2030,7 @@
                 <w:noProof/>
                 <w:lang w:eastAsia="es-MX"/>
               </w:rPr>
-              <w:t>Agregar ECS a línea base</w:t>
+              <w:t>Procedimiento del control de la configuración</w:t>
             </w:r>
             <w:r>
               <w:rPr>
@@ -1979,7 +2051,7 @@
                 <w:noProof/>
                 <w:webHidden/>
               </w:rPr>
-              <w:instrText xml:space="preserve"> PAGEREF _Toc524885296 \h </w:instrText>
+              <w:instrText xml:space="preserve"> PAGEREF _Toc529782786 \h </w:instrText>
             </w:r>
             <w:r>
               <w:rPr>
@@ -2014,16 +2086,18 @@
           <w:pPr>
             <w:pStyle w:val="TDC1"/>
             <w:tabs>
-              <w:tab w:val="left" w:pos="880"/>
+              <w:tab w:val="left" w:pos="960"/>
               <w:tab w:val="right" w:leader="dot" w:pos="8828"/>
             </w:tabs>
             <w:rPr>
               <w:rFonts w:eastAsiaTheme="minorEastAsia"/>
               <w:noProof/>
-              <w:lang w:eastAsia="es-MX"/>
+              <w:sz w:val="24"/>
+              <w:szCs w:val="24"/>
+              <w:lang w:val="es-ES_tradnl" w:eastAsia="es-ES_tradnl"/>
             </w:rPr>
           </w:pPr>
-          <w:hyperlink w:anchor="_Toc524885297" w:history="1">
+          <w:hyperlink w:anchor="_Toc529782787" w:history="1">
             <w:r>
               <w:rPr>
                 <w:rStyle w:val="Hipervnculo"/>
@@ -2031,13 +2105,15 @@
                 <w:noProof/>
                 <w:lang w:eastAsia="es-MX"/>
               </w:rPr>
-              <w:t>3.6.2.</w:t>
+              <w:t>3.6.1.</w:t>
             </w:r>
             <w:r>
               <w:rPr>
                 <w:rFonts w:eastAsiaTheme="minorEastAsia"/>
                 <w:noProof/>
-                <w:lang w:eastAsia="es-MX"/>
+                <w:sz w:val="24"/>
+                <w:szCs w:val="24"/>
+                <w:lang w:val="es-ES_tradnl" w:eastAsia="es-ES_tradnl"/>
               </w:rPr>
               <w:tab/>
             </w:r>
@@ -2048,7 +2124,7 @@
                 <w:noProof/>
                 <w:lang w:eastAsia="es-MX"/>
               </w:rPr>
-              <w:t>Modificar ECS en línea base</w:t>
+              <w:t>Agregar ECS a línea base</w:t>
             </w:r>
             <w:r>
               <w:rPr>
@@ -2069,7 +2145,7 @@
                 <w:noProof/>
                 <w:webHidden/>
               </w:rPr>
-              <w:instrText xml:space="preserve"> PAGEREF _Toc524885297 \h </w:instrText>
+              <w:instrText xml:space="preserve"> PAGEREF _Toc529782787 \h </w:instrText>
             </w:r>
             <w:r>
               <w:rPr>
@@ -2089,7 +2165,7 @@
                 <w:noProof/>
                 <w:webHidden/>
               </w:rPr>
-              <w:t>11</w:t>
+              <w:t>10</w:t>
             </w:r>
             <w:r>
               <w:rPr>
@@ -2104,16 +2180,18 @@
           <w:pPr>
             <w:pStyle w:val="TDC1"/>
             <w:tabs>
-              <w:tab w:val="left" w:pos="660"/>
+              <w:tab w:val="left" w:pos="960"/>
               <w:tab w:val="right" w:leader="dot" w:pos="8828"/>
             </w:tabs>
             <w:rPr>
               <w:rFonts w:eastAsiaTheme="minorEastAsia"/>
               <w:noProof/>
-              <w:lang w:eastAsia="es-MX"/>
+              <w:sz w:val="24"/>
+              <w:szCs w:val="24"/>
+              <w:lang w:val="es-ES_tradnl" w:eastAsia="es-ES_tradnl"/>
             </w:rPr>
           </w:pPr>
-          <w:hyperlink w:anchor="_Toc524885298" w:history="1">
+          <w:hyperlink w:anchor="_Toc529782788" w:history="1">
             <w:r>
               <w:rPr>
                 <w:rStyle w:val="Hipervnculo"/>
@@ -2121,13 +2199,15 @@
                 <w:noProof/>
                 <w:lang w:eastAsia="es-MX"/>
               </w:rPr>
-              <w:t>3.7.</w:t>
+              <w:t>3.6.2.</w:t>
             </w:r>
             <w:r>
               <w:rPr>
                 <w:rFonts w:eastAsiaTheme="minorEastAsia"/>
                 <w:noProof/>
-                <w:lang w:eastAsia="es-MX"/>
+                <w:sz w:val="24"/>
+                <w:szCs w:val="24"/>
+                <w:lang w:val="es-ES_tradnl" w:eastAsia="es-ES_tradnl"/>
               </w:rPr>
               <w:tab/>
             </w:r>
@@ -2138,7 +2218,7 @@
                 <w:noProof/>
                 <w:lang w:eastAsia="es-MX"/>
               </w:rPr>
-              <w:t>Repositorios</w:t>
+              <w:t>Modificar ECS en línea base</w:t>
             </w:r>
             <w:r>
               <w:rPr>
@@ -2159,7 +2239,7 @@
                 <w:noProof/>
                 <w:webHidden/>
               </w:rPr>
-              <w:instrText xml:space="preserve"> PAGEREF _Toc524885298 \h </w:instrText>
+              <w:instrText xml:space="preserve"> PAGEREF _Toc529782788 \h </w:instrText>
             </w:r>
             <w:r>
               <w:rPr>
@@ -2179,7 +2259,7 @@
                 <w:noProof/>
                 <w:webHidden/>
               </w:rPr>
-              <w:t>12</w:t>
+              <w:t>11</w:t>
             </w:r>
             <w:r>
               <w:rPr>
@@ -2194,16 +2274,18 @@
           <w:pPr>
             <w:pStyle w:val="TDC1"/>
             <w:tabs>
-              <w:tab w:val="left" w:pos="660"/>
+              <w:tab w:val="left" w:pos="720"/>
               <w:tab w:val="right" w:leader="dot" w:pos="8828"/>
             </w:tabs>
             <w:rPr>
               <w:rFonts w:eastAsiaTheme="minorEastAsia"/>
               <w:noProof/>
-              <w:lang w:eastAsia="es-MX"/>
+              <w:sz w:val="24"/>
+              <w:szCs w:val="24"/>
+              <w:lang w:val="es-ES_tradnl" w:eastAsia="es-ES_tradnl"/>
             </w:rPr>
           </w:pPr>
-          <w:hyperlink w:anchor="_Toc524885299" w:history="1">
+          <w:hyperlink w:anchor="_Toc529782789" w:history="1">
             <w:r>
               <w:rPr>
                 <w:rStyle w:val="Hipervnculo"/>
@@ -2211,13 +2293,15 @@
                 <w:noProof/>
                 <w:lang w:eastAsia="es-MX"/>
               </w:rPr>
-              <w:t>3.8.</w:t>
+              <w:t>3.7.</w:t>
             </w:r>
             <w:r>
               <w:rPr>
                 <w:rFonts w:eastAsiaTheme="minorEastAsia"/>
                 <w:noProof/>
-                <w:lang w:eastAsia="es-MX"/>
+                <w:sz w:val="24"/>
+                <w:szCs w:val="24"/>
+                <w:lang w:val="es-ES_tradnl" w:eastAsia="es-ES_tradnl"/>
               </w:rPr>
               <w:tab/>
             </w:r>
@@ -2228,7 +2312,7 @@
                 <w:noProof/>
                 <w:lang w:eastAsia="es-MX"/>
               </w:rPr>
-              <w:t>Arquitectura de almacenamiento</w:t>
+              <w:t>Repositorios</w:t>
             </w:r>
             <w:r>
               <w:rPr>
@@ -2249,7 +2333,7 @@
                 <w:noProof/>
                 <w:webHidden/>
               </w:rPr>
-              <w:instrText xml:space="preserve"> PAGEREF _Toc524885299 \h </w:instrText>
+              <w:instrText xml:space="preserve"> PAGEREF _Toc529782789 \h </w:instrText>
             </w:r>
             <w:r>
               <w:rPr>
@@ -2284,16 +2368,18 @@
           <w:pPr>
             <w:pStyle w:val="TDC1"/>
             <w:tabs>
-              <w:tab w:val="left" w:pos="660"/>
+              <w:tab w:val="left" w:pos="720"/>
               <w:tab w:val="right" w:leader="dot" w:pos="8828"/>
             </w:tabs>
             <w:rPr>
               <w:rFonts w:eastAsiaTheme="minorEastAsia"/>
               <w:noProof/>
-              <w:lang w:eastAsia="es-MX"/>
+              <w:sz w:val="24"/>
+              <w:szCs w:val="24"/>
+              <w:lang w:val="es-ES_tradnl" w:eastAsia="es-ES_tradnl"/>
             </w:rPr>
           </w:pPr>
-          <w:hyperlink w:anchor="_Toc524885300" w:history="1">
+          <w:hyperlink w:anchor="_Toc529782790" w:history="1">
             <w:r>
               <w:rPr>
                 <w:rStyle w:val="Hipervnculo"/>
@@ -2301,13 +2387,15 @@
                 <w:noProof/>
                 <w:lang w:eastAsia="es-MX"/>
               </w:rPr>
-              <w:t>3.9.</w:t>
+              <w:t>3.8.</w:t>
             </w:r>
             <w:r>
               <w:rPr>
                 <w:rFonts w:eastAsiaTheme="minorEastAsia"/>
                 <w:noProof/>
-                <w:lang w:eastAsia="es-MX"/>
+                <w:sz w:val="24"/>
+                <w:szCs w:val="24"/>
+                <w:lang w:val="es-ES_tradnl" w:eastAsia="es-ES_tradnl"/>
               </w:rPr>
               <w:tab/>
             </w:r>
@@ -2318,7 +2406,7 @@
                 <w:noProof/>
                 <w:lang w:eastAsia="es-MX"/>
               </w:rPr>
-              <w:t>Frecuencia de respaldo</w:t>
+              <w:t>Arquitectura de almacenamiento</w:t>
             </w:r>
             <w:r>
               <w:rPr>
@@ -2339,7 +2427,7 @@
                 <w:noProof/>
                 <w:webHidden/>
               </w:rPr>
-              <w:instrText xml:space="preserve"> PAGEREF _Toc524885300 \h </w:instrText>
+              <w:instrText xml:space="preserve"> PAGEREF _Toc529782790 \h </w:instrText>
             </w:r>
             <w:r>
               <w:rPr>
@@ -2359,7 +2447,7 @@
                 <w:noProof/>
                 <w:webHidden/>
               </w:rPr>
-              <w:t>13</w:t>
+              <w:t>12</w:t>
             </w:r>
             <w:r>
               <w:rPr>
@@ -2374,16 +2462,18 @@
           <w:pPr>
             <w:pStyle w:val="TDC1"/>
             <w:tabs>
-              <w:tab w:val="left" w:pos="880"/>
+              <w:tab w:val="left" w:pos="720"/>
               <w:tab w:val="right" w:leader="dot" w:pos="8828"/>
             </w:tabs>
             <w:rPr>
               <w:rFonts w:eastAsiaTheme="minorEastAsia"/>
               <w:noProof/>
-              <w:lang w:eastAsia="es-MX"/>
+              <w:sz w:val="24"/>
+              <w:szCs w:val="24"/>
+              <w:lang w:val="es-ES_tradnl" w:eastAsia="es-ES_tradnl"/>
             </w:rPr>
           </w:pPr>
-          <w:hyperlink w:anchor="_Toc524885301" w:history="1">
+          <w:hyperlink w:anchor="_Toc529782791" w:history="1">
             <w:r>
               <w:rPr>
                 <w:rStyle w:val="Hipervnculo"/>
@@ -2391,13 +2481,109 @@
                 <w:noProof/>
                 <w:lang w:eastAsia="es-MX"/>
               </w:rPr>
+              <w:t>3.9.</w:t>
+            </w:r>
+            <w:r>
+              <w:rPr>
+                <w:rFonts w:eastAsiaTheme="minorEastAsia"/>
+                <w:noProof/>
+                <w:sz w:val="24"/>
+                <w:szCs w:val="24"/>
+                <w:lang w:val="es-ES_tradnl" w:eastAsia="es-ES_tradnl"/>
+              </w:rPr>
+              <w:tab/>
+            </w:r>
+            <w:r>
+              <w:rPr>
+                <w:rStyle w:val="Hipervnculo"/>
+                <w:rFonts w:ascii="Arial" w:hAnsi="Arial" w:cs="Arial"/>
+                <w:noProof/>
+                <w:lang w:eastAsia="es-MX"/>
+              </w:rPr>
+              <w:t>Frecuencia de respaldo</w:t>
+            </w:r>
+            <w:r>
+              <w:rPr>
+                <w:noProof/>
+                <w:webHidden/>
+              </w:rPr>
+              <w:tab/>
+            </w:r>
+            <w:r>
+              <w:rPr>
+                <w:noProof/>
+                <w:webHidden/>
+              </w:rPr>
+              <w:fldChar w:fldCharType="begin"/>
+            </w:r>
+            <w:r>
+              <w:rPr>
+                <w:noProof/>
+                <w:webHidden/>
+              </w:rPr>
+              <w:instrText xml:space="preserve"> PAGEREF _Toc529782791 \h </w:instrText>
+            </w:r>
+            <w:r>
+              <w:rPr>
+                <w:noProof/>
+                <w:webHidden/>
+              </w:rPr>
+            </w:r>
+            <w:r>
+              <w:rPr>
+                <w:noProof/>
+                <w:webHidden/>
+              </w:rPr>
+              <w:fldChar w:fldCharType="separate"/>
+            </w:r>
+            <w:r>
+              <w:rPr>
+                <w:noProof/>
+                <w:webHidden/>
+              </w:rPr>
+              <w:t>13</w:t>
+            </w:r>
+            <w:r>
+              <w:rPr>
+                <w:noProof/>
+                <w:webHidden/>
+              </w:rPr>
+              <w:fldChar w:fldCharType="end"/>
+            </w:r>
+          </w:hyperlink>
+        </w:p>
+        <w:p>
+          <w:pPr>
+            <w:pStyle w:val="TDC1"/>
+            <w:tabs>
+              <w:tab w:val="left" w:pos="960"/>
+              <w:tab w:val="right" w:leader="dot" w:pos="8828"/>
+            </w:tabs>
+            <w:rPr>
+              <w:rFonts w:eastAsiaTheme="minorEastAsia"/>
+              <w:noProof/>
+              <w:sz w:val="24"/>
+              <w:szCs w:val="24"/>
+              <w:lang w:val="es-ES_tradnl" w:eastAsia="es-ES_tradnl"/>
+            </w:rPr>
+          </w:pPr>
+          <w:hyperlink w:anchor="_Toc529782792" w:history="1">
+            <w:r>
+              <w:rPr>
+                <w:rStyle w:val="Hipervnculo"/>
+                <w:rFonts w:ascii="Arial" w:hAnsi="Arial" w:cs="Arial"/>
+                <w:noProof/>
+                <w:lang w:eastAsia="es-MX"/>
+              </w:rPr>
               <w:t>3.10.</w:t>
             </w:r>
             <w:r>
               <w:rPr>
                 <w:rFonts w:eastAsiaTheme="minorEastAsia"/>
                 <w:noProof/>
-                <w:lang w:eastAsia="es-MX"/>
+                <w:sz w:val="24"/>
+                <w:szCs w:val="24"/>
+                <w:lang w:val="es-ES_tradnl" w:eastAsia="es-ES_tradnl"/>
               </w:rPr>
               <w:tab/>
             </w:r>
@@ -2429,7 +2615,7 @@
                 <w:noProof/>
                 <w:webHidden/>
               </w:rPr>
-              <w:instrText xml:space="preserve"> PAGEREF _Toc524885301 \h </w:instrText>
+              <w:instrText xml:space="preserve"> PAGEREF _Toc529782792 \h </w:instrText>
             </w:r>
             <w:r>
               <w:rPr>
@@ -2500,7 +2686,7 @@
           <w:lang w:eastAsia="es-MX"/>
         </w:rPr>
       </w:pPr>
-      <w:bookmarkStart w:id="0" w:name="_Toc524885279"/>
+      <w:bookmarkStart w:id="0" w:name="_Toc529782769"/>
       <w:r>
         <w:rPr>
           <w:rFonts w:ascii="Arial" w:hAnsi="Arial" w:cs="Arial"/>
@@ -2525,7 +2711,7 @@
           <w:lang w:eastAsia="es-MX"/>
         </w:rPr>
       </w:pPr>
-      <w:bookmarkStart w:id="1" w:name="_Toc524885280"/>
+      <w:bookmarkStart w:id="1" w:name="_Toc529782770"/>
       <w:r>
         <w:rPr>
           <w:rFonts w:ascii="Arial" w:hAnsi="Arial" w:cs="Arial"/>
@@ -2555,7 +2741,6 @@
           <w:lang w:val="es-ES_tradnl"/>
         </w:rPr>
       </w:pPr>
-      <w:bookmarkStart w:id="2" w:name="_Toc524885281"/>
       <w:r>
         <w:rPr>
           <w:rFonts w:ascii="Arial" w:hAnsi="Arial" w:cs="Arial"/>
@@ -2581,6 +2766,7 @@
           <w:lang w:eastAsia="es-MX"/>
         </w:rPr>
       </w:pPr>
+      <w:bookmarkStart w:id="2" w:name="_Toc529782771"/>
       <w:r>
         <w:rPr>
           <w:rFonts w:ascii="Arial" w:hAnsi="Arial" w:cs="Arial"/>
@@ -2768,7 +2954,7 @@
           <w:lang w:eastAsia="es-MX"/>
         </w:rPr>
       </w:pPr>
-      <w:bookmarkStart w:id="3" w:name="_Toc524885282"/>
+      <w:bookmarkStart w:id="3" w:name="_Toc529782772"/>
       <w:r>
         <w:rPr>
           <w:rFonts w:ascii="Arial" w:hAnsi="Arial" w:cs="Arial"/>
@@ -3271,7 +3457,7 @@
           <w:lang w:eastAsia="es-MX"/>
         </w:rPr>
       </w:pPr>
-      <w:bookmarkStart w:id="4" w:name="_Toc524885283"/>
+      <w:bookmarkStart w:id="4" w:name="_Toc529782773"/>
       <w:r>
         <w:rPr>
           <w:rFonts w:ascii="Arial" w:hAnsi="Arial" w:cs="Arial"/>
@@ -3296,7 +3482,7 @@
           <w:lang w:eastAsia="es-MX"/>
         </w:rPr>
       </w:pPr>
-      <w:bookmarkStart w:id="5" w:name="_Toc524885284"/>
+      <w:bookmarkStart w:id="5" w:name="_Toc529782774"/>
       <w:r>
         <w:rPr>
           <w:rFonts w:ascii="Arial" w:hAnsi="Arial" w:cs="Arial"/>
@@ -4008,7 +4194,7 @@
           <w:lang w:eastAsia="es-MX"/>
         </w:rPr>
       </w:pPr>
-      <w:bookmarkStart w:id="6" w:name="_Toc524885285"/>
+      <w:bookmarkStart w:id="6" w:name="_Toc529782775"/>
       <w:r>
         <w:rPr>
           <w:rFonts w:ascii="Arial" w:hAnsi="Arial" w:cs="Arial"/>
@@ -4111,7 +4297,7 @@
           <w:lang w:eastAsia="es-MX"/>
         </w:rPr>
       </w:pPr>
-      <w:bookmarkStart w:id="7" w:name="_Toc524885286"/>
+      <w:bookmarkStart w:id="7" w:name="_Toc529782776"/>
       <w:r>
         <w:rPr>
           <w:rFonts w:ascii="Arial" w:hAnsi="Arial" w:cs="Arial"/>
@@ -4322,7 +4508,7 @@
           <w:lang w:eastAsia="es-MX"/>
         </w:rPr>
       </w:pPr>
-      <w:bookmarkStart w:id="8" w:name="_Toc524885287"/>
+      <w:bookmarkStart w:id="8" w:name="_Toc529782777"/>
       <w:r>
         <w:rPr>
           <w:rFonts w:ascii="Arial" w:hAnsi="Arial" w:cs="Arial"/>
@@ -4924,7 +5110,7 @@
           <w:lang w:eastAsia="es-MX"/>
         </w:rPr>
       </w:pPr>
-      <w:bookmarkStart w:id="9" w:name="_Toc524885288"/>
+      <w:bookmarkStart w:id="9" w:name="_Toc529782778"/>
       <w:r>
         <w:rPr>
           <w:rFonts w:ascii="Arial" w:hAnsi="Arial" w:cs="Arial"/>
@@ -5371,7 +5557,7 @@
           <w:lang w:eastAsia="es-MX"/>
         </w:rPr>
       </w:pPr>
-      <w:bookmarkStart w:id="10" w:name="_Toc524885289"/>
+      <w:bookmarkStart w:id="10" w:name="_Toc529782779"/>
       <w:r>
         <w:rPr>
           <w:rFonts w:ascii="Arial" w:hAnsi="Arial" w:cs="Arial"/>
@@ -5395,7 +5581,7 @@
           <w:lang w:eastAsia="es-MX"/>
         </w:rPr>
       </w:pPr>
-      <w:bookmarkStart w:id="11" w:name="_Toc524885290"/>
+      <w:bookmarkStart w:id="11" w:name="_Toc529782780"/>
       <w:r>
         <w:rPr>
           <w:rFonts w:ascii="Arial" w:hAnsi="Arial" w:cs="Arial"/>
@@ -5732,6 +5918,1022 @@
       <w:pPr>
         <w:pStyle w:val="Ttulo1"/>
         <w:numPr>
+          <w:ilvl w:val="2"/>
+          <w:numId w:val="16"/>
+        </w:numPr>
+        <w:rPr>
+          <w:rFonts w:ascii="Arial" w:hAnsi="Arial" w:cs="Arial"/>
+          <w:sz w:val="28"/>
+          <w:szCs w:val="26"/>
+          <w:lang w:eastAsia="es-MX"/>
+        </w:rPr>
+      </w:pPr>
+      <w:bookmarkStart w:id="12" w:name="_Toc529782781"/>
+      <w:r>
+        <w:rPr>
+          <w:rFonts w:ascii="Arial" w:hAnsi="Arial" w:cs="Arial"/>
+          <w:sz w:val="28"/>
+          <w:szCs w:val="26"/>
+          <w:lang w:eastAsia="es-MX"/>
+        </w:rPr>
+        <w:t>Medios de comunicación</w:t>
+      </w:r>
+      <w:bookmarkEnd w:id="12"/>
+    </w:p>
+    <w:p>
+      <w:pPr>
+        <w:rPr>
+          <w:lang w:eastAsia="es-MX"/>
+        </w:rPr>
+      </w:pPr>
+    </w:p>
+    <w:tbl>
+      <w:tblPr>
+        <w:tblStyle w:val="Tablaconcuadrcula"/>
+        <w:tblW w:w="0" w:type="auto"/>
+        <w:tblLook w:val="04A0" w:firstRow="1" w:lastRow="0" w:firstColumn="1" w:lastColumn="0" w:noHBand="0" w:noVBand="1"/>
+      </w:tblPr>
+      <w:tblGrid>
+        <w:gridCol w:w="1447"/>
+        <w:gridCol w:w="2107"/>
+        <w:gridCol w:w="1802"/>
+        <w:gridCol w:w="1606"/>
+        <w:gridCol w:w="1866"/>
+      </w:tblGrid>
+      <w:tr>
+        <w:trPr>
+          <w:trHeight w:val="306"/>
+        </w:trPr>
+        <w:tc>
+          <w:tcPr>
+            <w:tcW w:w="1447" w:type="dxa"/>
+          </w:tcPr>
+          <w:p>
+            <w:pPr>
+              <w:rPr>
+                <w:lang w:eastAsia="es-MX"/>
+              </w:rPr>
+            </w:pPr>
+            <w:r>
+              <w:rPr>
+                <w:rFonts w:ascii="Arial" w:hAnsi="Arial" w:cs="Arial"/>
+                <w:b/>
+              </w:rPr>
+              <w:t>Medio</w:t>
+            </w:r>
+          </w:p>
+        </w:tc>
+        <w:tc>
+          <w:tcPr>
+            <w:tcW w:w="2107" w:type="dxa"/>
+          </w:tcPr>
+          <w:p>
+            <w:pPr>
+              <w:rPr>
+                <w:lang w:eastAsia="es-MX"/>
+              </w:rPr>
+            </w:pPr>
+            <w:r>
+              <w:rPr>
+                <w:rFonts w:ascii="Arial" w:hAnsi="Arial" w:cs="Arial"/>
+                <w:b/>
+              </w:rPr>
+              <w:t>Ventajas</w:t>
+            </w:r>
+          </w:p>
+        </w:tc>
+        <w:tc>
+          <w:tcPr>
+            <w:tcW w:w="1802" w:type="dxa"/>
+          </w:tcPr>
+          <w:p>
+            <w:pPr>
+              <w:rPr>
+                <w:lang w:eastAsia="es-MX"/>
+              </w:rPr>
+            </w:pPr>
+            <w:r>
+              <w:rPr>
+                <w:rFonts w:ascii="Arial" w:hAnsi="Arial" w:cs="Arial"/>
+                <w:b/>
+              </w:rPr>
+              <w:t>Desventajas</w:t>
+            </w:r>
+          </w:p>
+        </w:tc>
+        <w:tc>
+          <w:tcPr>
+            <w:tcW w:w="1606" w:type="dxa"/>
+          </w:tcPr>
+          <w:p>
+            <w:pPr>
+              <w:rPr>
+                <w:lang w:eastAsia="es-MX"/>
+              </w:rPr>
+            </w:pPr>
+            <w:r>
+              <w:rPr>
+                <w:rFonts w:ascii="Arial" w:hAnsi="Arial" w:cs="Arial"/>
+                <w:b/>
+              </w:rPr>
+              <w:t>Estrategias</w:t>
+            </w:r>
+          </w:p>
+        </w:tc>
+        <w:tc>
+          <w:tcPr>
+            <w:tcW w:w="1866" w:type="dxa"/>
+          </w:tcPr>
+          <w:p>
+            <w:pPr>
+              <w:rPr>
+                <w:lang w:eastAsia="es-MX"/>
+              </w:rPr>
+            </w:pPr>
+            <w:r>
+              <w:rPr>
+                <w:rFonts w:ascii="Arial" w:hAnsi="Arial" w:cs="Arial"/>
+                <w:b/>
+              </w:rPr>
+              <w:t>Evaluación</w:t>
+            </w:r>
+            <w:r>
+              <w:rPr>
+                <w:rFonts w:ascii="Arial" w:hAnsi="Arial" w:cs="Arial"/>
+                <w:b/>
+              </w:rPr>
+              <w:t xml:space="preserve"> (Disponibilidad, Efectividad, Popularidad y Prestaciones)</w:t>
+            </w:r>
+          </w:p>
+        </w:tc>
+      </w:tr>
+      <w:tr>
+        <w:tc>
+          <w:tcPr>
+            <w:tcW w:w="1447" w:type="dxa"/>
+          </w:tcPr>
+          <w:p>
+            <w:pPr>
+              <w:rPr>
+                <w:lang w:eastAsia="es-MX"/>
+              </w:rPr>
+            </w:pPr>
+            <w:r>
+              <w:rPr>
+                <w:lang w:eastAsia="es-MX"/>
+              </w:rPr>
+              <w:t>Herramientas de gmail.</w:t>
+            </w:r>
+          </w:p>
+        </w:tc>
+        <w:tc>
+          <w:tcPr>
+            <w:tcW w:w="2107" w:type="dxa"/>
+          </w:tcPr>
+          <w:p>
+            <w:pPr>
+              <w:rPr>
+                <w:lang w:eastAsia="es-MX"/>
+              </w:rPr>
+            </w:pPr>
+            <w:r>
+              <w:rPr>
+                <w:lang w:eastAsia="es-MX"/>
+              </w:rPr>
+              <w:t>Accesibilidad.</w:t>
+            </w:r>
+          </w:p>
+          <w:p>
+            <w:pPr>
+              <w:rPr>
+                <w:lang w:eastAsia="es-MX"/>
+              </w:rPr>
+            </w:pPr>
+            <w:r>
+              <w:rPr>
+                <w:lang w:eastAsia="es-MX"/>
+              </w:rPr>
+              <w:t>Administración remota.</w:t>
+            </w:r>
+          </w:p>
+          <w:p>
+            <w:pPr>
+              <w:rPr>
+                <w:lang w:eastAsia="es-MX"/>
+              </w:rPr>
+            </w:pPr>
+            <w:r>
+              <w:rPr>
+                <w:lang w:eastAsia="es-MX"/>
+              </w:rPr>
+              <w:t>Compatibilidad</w:t>
+            </w:r>
+            <w:r>
+              <w:rPr>
+                <w:lang w:eastAsia="es-MX"/>
+              </w:rPr>
+              <w:t xml:space="preserve"> con varios SO</w:t>
+            </w:r>
+            <w:r>
+              <w:rPr>
+                <w:lang w:eastAsia="es-MX"/>
+              </w:rPr>
+              <w:t>.</w:t>
+            </w:r>
+          </w:p>
+        </w:tc>
+        <w:tc>
+          <w:tcPr>
+            <w:tcW w:w="1802" w:type="dxa"/>
+          </w:tcPr>
+          <w:p>
+            <w:pPr>
+              <w:rPr>
+                <w:lang w:eastAsia="es-MX"/>
+              </w:rPr>
+            </w:pPr>
+            <w:r>
+              <w:rPr>
+                <w:lang w:eastAsia="es-MX"/>
+              </w:rPr>
+              <w:t xml:space="preserve">Uso </w:t>
+            </w:r>
+            <w:r>
+              <w:rPr>
+                <w:lang w:eastAsia="es-MX"/>
+              </w:rPr>
+              <w:t>de internet.</w:t>
+            </w:r>
+          </w:p>
+          <w:p>
+            <w:pPr>
+              <w:rPr>
+                <w:lang w:eastAsia="es-MX"/>
+              </w:rPr>
+            </w:pPr>
+            <w:r>
+              <w:rPr>
+                <w:lang w:eastAsia="es-MX"/>
+              </w:rPr>
+              <w:t>Ocupa demasiado ancho de banda.</w:t>
+            </w:r>
+          </w:p>
+          <w:p>
+            <w:pPr>
+              <w:rPr>
+                <w:lang w:eastAsia="es-MX"/>
+              </w:rPr>
+            </w:pPr>
+            <w:r>
+              <w:rPr>
+                <w:lang w:eastAsia="es-MX"/>
+              </w:rPr>
+              <w:t>Uso específico de navegador.</w:t>
+            </w:r>
+          </w:p>
+        </w:tc>
+        <w:tc>
+          <w:tcPr>
+            <w:tcW w:w="1606" w:type="dxa"/>
+          </w:tcPr>
+          <w:p>
+            <w:pPr>
+              <w:rPr>
+                <w:lang w:eastAsia="es-MX"/>
+              </w:rPr>
+            </w:pPr>
+            <w:r>
+              <w:rPr>
+                <w:lang w:eastAsia="es-MX"/>
+              </w:rPr>
+              <w:t>Reducir la calidad de imagen de audio y video para optimizar llamadas.</w:t>
+            </w:r>
+            <w:r>
+              <w:rPr>
+                <w:lang w:eastAsia="es-MX"/>
+              </w:rPr>
+              <w:br/>
+              <w:t>Dar un lapso de 24 hrs de contestación.</w:t>
+            </w:r>
+          </w:p>
+          <w:p>
+            <w:pPr>
+              <w:rPr>
+                <w:lang w:eastAsia="es-MX"/>
+              </w:rPr>
+            </w:pPr>
+            <w:r>
+              <w:rPr>
+                <w:lang w:eastAsia="es-MX"/>
+              </w:rPr>
+              <w:lastRenderedPageBreak/>
+              <w:t>Hacer uso de cuentas especiales.</w:t>
+            </w:r>
+          </w:p>
+        </w:tc>
+        <w:tc>
+          <w:tcPr>
+            <w:tcW w:w="1866" w:type="dxa"/>
+          </w:tcPr>
+          <w:p>
+            <w:pPr>
+              <w:rPr>
+                <w:lang w:eastAsia="es-MX"/>
+              </w:rPr>
+            </w:pPr>
+            <w:r>
+              <w:rPr>
+                <w:lang w:eastAsia="es-MX"/>
+              </w:rPr>
+              <w:lastRenderedPageBreak/>
+              <w:t>Disp:0.8</w:t>
+            </w:r>
+            <w:r>
+              <w:rPr>
+                <w:lang w:eastAsia="es-MX"/>
+              </w:rPr>
+              <w:br/>
+              <w:t>Efect:1</w:t>
+            </w:r>
+            <w:r>
+              <w:rPr>
+                <w:lang w:eastAsia="es-MX"/>
+              </w:rPr>
+              <w:br/>
+              <w:t>Pop:1</w:t>
+            </w:r>
+            <w:r>
+              <w:rPr>
+                <w:lang w:eastAsia="es-MX"/>
+              </w:rPr>
+              <w:br/>
+              <w:t>Prest:1</w:t>
+            </w:r>
+          </w:p>
+          <w:p>
+            <w:pPr>
+              <w:rPr>
+                <w:lang w:eastAsia="es-MX"/>
+              </w:rPr>
+            </w:pPr>
+          </w:p>
+          <w:p>
+            <w:pPr>
+              <w:rPr>
+                <w:lang w:eastAsia="es-MX"/>
+              </w:rPr>
+            </w:pPr>
+            <w:r>
+              <w:rPr>
+                <w:lang w:eastAsia="es-MX"/>
+              </w:rPr>
+              <w:t>Total: 3</w:t>
+            </w:r>
+            <w:r>
+              <w:rPr>
+                <w:lang w:eastAsia="es-MX"/>
+              </w:rPr>
+              <w:t>.8</w:t>
+            </w:r>
+            <w:r>
+              <w:rPr>
+                <w:lang w:eastAsia="es-MX"/>
+              </w:rPr>
+              <w:t>/4.</w:t>
+            </w:r>
+          </w:p>
+        </w:tc>
+      </w:tr>
+      <w:tr>
+        <w:tc>
+          <w:tcPr>
+            <w:tcW w:w="1447" w:type="dxa"/>
+          </w:tcPr>
+          <w:p>
+            <w:pPr>
+              <w:rPr>
+                <w:lang w:eastAsia="es-MX"/>
+              </w:rPr>
+            </w:pPr>
+            <w:r>
+              <w:rPr>
+                <w:lang w:eastAsia="es-MX"/>
+              </w:rPr>
+              <w:lastRenderedPageBreak/>
+              <w:t>Skype</w:t>
+            </w:r>
+          </w:p>
+        </w:tc>
+        <w:tc>
+          <w:tcPr>
+            <w:tcW w:w="2107" w:type="dxa"/>
+          </w:tcPr>
+          <w:p>
+            <w:pPr>
+              <w:rPr>
+                <w:lang w:eastAsia="es-MX"/>
+              </w:rPr>
+            </w:pPr>
+            <w:r>
+              <w:rPr>
+                <w:lang w:eastAsia="es-MX"/>
+              </w:rPr>
+              <w:t>Fácil uso.</w:t>
+            </w:r>
+            <w:r>
+              <w:rPr>
+                <w:lang w:eastAsia="es-MX"/>
+              </w:rPr>
+              <w:br/>
+            </w:r>
+            <w:r>
+              <w:rPr>
+                <w:lang w:eastAsia="es-MX"/>
+              </w:rPr>
+              <w:t>Alto rendimiento con conexiones lentas (en aplicación).</w:t>
+            </w:r>
+            <w:r>
+              <w:rPr>
+                <w:lang w:eastAsia="es-MX"/>
+              </w:rPr>
+              <w:br/>
+              <w:t>Videollamadas con múltiples usuarios.</w:t>
+            </w:r>
+          </w:p>
+        </w:tc>
+        <w:tc>
+          <w:tcPr>
+            <w:tcW w:w="1802" w:type="dxa"/>
+          </w:tcPr>
+          <w:p>
+            <w:pPr>
+              <w:rPr>
+                <w:lang w:eastAsia="es-MX"/>
+              </w:rPr>
+            </w:pPr>
+            <w:r>
+              <w:rPr>
+                <w:lang w:eastAsia="es-MX"/>
+              </w:rPr>
+              <w:t>Bajo rendimiento en versión web.</w:t>
+            </w:r>
+            <w:r>
+              <w:rPr>
+                <w:lang w:eastAsia="es-MX"/>
+              </w:rPr>
+              <w:br/>
+            </w:r>
+            <w:r>
+              <w:rPr>
+                <w:lang w:eastAsia="es-MX"/>
+              </w:rPr>
+              <w:t>Calidad media en chat.</w:t>
+            </w:r>
+          </w:p>
+        </w:tc>
+        <w:tc>
+          <w:tcPr>
+            <w:tcW w:w="1606" w:type="dxa"/>
+          </w:tcPr>
+          <w:p>
+            <w:pPr>
+              <w:rPr>
+                <w:lang w:eastAsia="es-MX"/>
+              </w:rPr>
+            </w:pPr>
+            <w:r>
+              <w:rPr>
+                <w:lang w:eastAsia="es-MX"/>
+              </w:rPr>
+              <w:t>Reducir la calidad de imagen de audio y video para optimizar llamadas.</w:t>
+            </w:r>
+            <w:r>
+              <w:rPr>
+                <w:lang w:eastAsia="es-MX"/>
+              </w:rPr>
+              <w:br/>
+              <w:t>Dar un lapso de 24 hrs de contestación.</w:t>
+            </w:r>
+          </w:p>
+        </w:tc>
+        <w:tc>
+          <w:tcPr>
+            <w:tcW w:w="1866" w:type="dxa"/>
+          </w:tcPr>
+          <w:p>
+            <w:pPr>
+              <w:rPr>
+                <w:lang w:eastAsia="es-MX"/>
+              </w:rPr>
+            </w:pPr>
+            <w:r>
+              <w:rPr>
+                <w:lang w:eastAsia="es-MX"/>
+              </w:rPr>
+              <w:t>Disp:1</w:t>
+            </w:r>
+          </w:p>
+          <w:p>
+            <w:pPr>
+              <w:rPr>
+                <w:lang w:eastAsia="es-MX"/>
+              </w:rPr>
+            </w:pPr>
+            <w:r>
+              <w:rPr>
+                <w:lang w:eastAsia="es-MX"/>
+              </w:rPr>
+              <w:t>Efect:0.5</w:t>
+            </w:r>
+          </w:p>
+          <w:p>
+            <w:pPr>
+              <w:rPr>
+                <w:lang w:eastAsia="es-MX"/>
+              </w:rPr>
+            </w:pPr>
+            <w:r>
+              <w:rPr>
+                <w:lang w:eastAsia="es-MX"/>
+              </w:rPr>
+              <w:t>Pop:1</w:t>
+            </w:r>
+            <w:r>
+              <w:rPr>
+                <w:lang w:eastAsia="es-MX"/>
+              </w:rPr>
+              <w:br/>
+              <w:t>Prest:0.5</w:t>
+            </w:r>
+            <w:r>
+              <w:rPr>
+                <w:lang w:eastAsia="es-MX"/>
+              </w:rPr>
+              <w:br/>
+            </w:r>
+          </w:p>
+          <w:p>
+            <w:pPr>
+              <w:rPr>
+                <w:lang w:eastAsia="es-MX"/>
+              </w:rPr>
+            </w:pPr>
+            <w:r>
+              <w:rPr>
+                <w:lang w:eastAsia="es-MX"/>
+              </w:rPr>
+              <w:t xml:space="preserve">Total: </w:t>
+            </w:r>
+            <w:r>
+              <w:rPr>
+                <w:lang w:eastAsia="es-MX"/>
+              </w:rPr>
+              <w:t>3/4</w:t>
+            </w:r>
+          </w:p>
+        </w:tc>
+      </w:tr>
+      <w:tr>
+        <w:tc>
+          <w:tcPr>
+            <w:tcW w:w="1447" w:type="dxa"/>
+          </w:tcPr>
+          <w:p>
+            <w:pPr>
+              <w:rPr>
+                <w:lang w:eastAsia="es-MX"/>
+              </w:rPr>
+            </w:pPr>
+            <w:r>
+              <w:rPr>
+                <w:lang w:eastAsia="es-MX"/>
+              </w:rPr>
+              <w:t>Bitrix</w:t>
+            </w:r>
+          </w:p>
+        </w:tc>
+        <w:tc>
+          <w:tcPr>
+            <w:tcW w:w="2107" w:type="dxa"/>
+          </w:tcPr>
+          <w:p>
+            <w:pPr>
+              <w:rPr>
+                <w:lang w:eastAsia="es-MX"/>
+              </w:rPr>
+            </w:pPr>
+            <w:r>
+              <w:rPr>
+                <w:lang w:eastAsia="es-MX"/>
+              </w:rPr>
+              <w:t>Gestión de tareas.</w:t>
+            </w:r>
+            <w:r>
+              <w:rPr>
+                <w:lang w:eastAsia="es-MX"/>
+              </w:rPr>
+              <w:br/>
+              <w:t>Chat multiusuarios.</w:t>
+            </w:r>
+            <w:r>
+              <w:rPr>
+                <w:lang w:eastAsia="es-MX"/>
+              </w:rPr>
+              <w:br/>
+            </w:r>
+            <w:r>
+              <w:rPr>
+                <w:lang w:eastAsia="es-MX"/>
+              </w:rPr>
+              <w:t>Multiplataformas.</w:t>
+            </w:r>
+          </w:p>
+        </w:tc>
+        <w:tc>
+          <w:tcPr>
+            <w:tcW w:w="1802" w:type="dxa"/>
+          </w:tcPr>
+          <w:p>
+            <w:pPr>
+              <w:rPr>
+                <w:lang w:eastAsia="es-MX"/>
+              </w:rPr>
+            </w:pPr>
+            <w:r>
+              <w:rPr>
+                <w:lang w:eastAsia="es-MX"/>
+              </w:rPr>
+              <w:t>Usabilidad (en algunos casos no envía bien imágenes y no pide confirmación si la información multimedia es enviada correctamente).</w:t>
+            </w:r>
+          </w:p>
+        </w:tc>
+        <w:tc>
+          <w:tcPr>
+            <w:tcW w:w="1606" w:type="dxa"/>
+          </w:tcPr>
+          <w:p>
+            <w:pPr>
+              <w:rPr>
+                <w:lang w:eastAsia="es-MX"/>
+              </w:rPr>
+            </w:pPr>
+            <w:r>
+              <w:rPr>
+                <w:lang w:eastAsia="es-MX"/>
+              </w:rPr>
+              <w:t>Se sugiere utilizar</w:t>
+            </w:r>
+            <w:r>
+              <w:rPr>
+                <w:lang w:eastAsia="es-MX"/>
+              </w:rPr>
+              <w:t xml:space="preserve"> aplicación de escritorio</w:t>
+            </w:r>
+            <w:r>
+              <w:rPr>
+                <w:lang w:eastAsia="es-MX"/>
+              </w:rPr>
+              <w:t xml:space="preserve"> y aplicación web.</w:t>
+            </w:r>
+          </w:p>
+          <w:p>
+            <w:pPr>
+              <w:rPr>
+                <w:lang w:eastAsia="es-MX"/>
+              </w:rPr>
+            </w:pPr>
+            <w:r>
+              <w:rPr>
+                <w:lang w:eastAsia="es-MX"/>
+              </w:rPr>
+              <w:t>Dar un lapso de 8</w:t>
+            </w:r>
+            <w:r>
+              <w:rPr>
+                <w:lang w:eastAsia="es-MX"/>
+              </w:rPr>
+              <w:t xml:space="preserve"> hrs de contestación</w:t>
+            </w:r>
+            <w:r>
+              <w:rPr>
+                <w:lang w:eastAsia="es-MX"/>
+              </w:rPr>
+              <w:t>.</w:t>
+            </w:r>
+          </w:p>
+        </w:tc>
+        <w:tc>
+          <w:tcPr>
+            <w:tcW w:w="1866" w:type="dxa"/>
+          </w:tcPr>
+          <w:p>
+            <w:pPr>
+              <w:rPr>
+                <w:lang w:eastAsia="es-MX"/>
+              </w:rPr>
+            </w:pPr>
+            <w:r>
+              <w:rPr>
+                <w:lang w:eastAsia="es-MX"/>
+              </w:rPr>
+              <w:t>Disp:1</w:t>
+            </w:r>
+          </w:p>
+          <w:p>
+            <w:pPr>
+              <w:rPr>
+                <w:lang w:eastAsia="es-MX"/>
+              </w:rPr>
+            </w:pPr>
+            <w:r>
+              <w:rPr>
+                <w:lang w:eastAsia="es-MX"/>
+              </w:rPr>
+              <w:t>Efect:1</w:t>
+            </w:r>
+          </w:p>
+          <w:p>
+            <w:pPr>
+              <w:rPr>
+                <w:lang w:eastAsia="es-MX"/>
+              </w:rPr>
+            </w:pPr>
+            <w:r>
+              <w:rPr>
+                <w:lang w:eastAsia="es-MX"/>
+              </w:rPr>
+              <w:t>Pop:0.5</w:t>
+            </w:r>
+          </w:p>
+          <w:p>
+            <w:pPr>
+              <w:rPr>
+                <w:lang w:eastAsia="es-MX"/>
+              </w:rPr>
+            </w:pPr>
+            <w:r>
+              <w:rPr>
+                <w:lang w:eastAsia="es-MX"/>
+              </w:rPr>
+              <w:t>Prest:</w:t>
+            </w:r>
+            <w:r>
+              <w:rPr>
+                <w:lang w:eastAsia="es-MX"/>
+              </w:rPr>
+              <w:t>0.5</w:t>
+            </w:r>
+          </w:p>
+          <w:p>
+            <w:pPr>
+              <w:rPr>
+                <w:lang w:eastAsia="es-MX"/>
+              </w:rPr>
+            </w:pPr>
+          </w:p>
+          <w:p>
+            <w:pPr>
+              <w:rPr>
+                <w:lang w:eastAsia="es-MX"/>
+              </w:rPr>
+            </w:pPr>
+            <w:r>
+              <w:rPr>
+                <w:lang w:eastAsia="es-MX"/>
+              </w:rPr>
+              <w:t>Total:</w:t>
+            </w:r>
+            <w:r>
+              <w:rPr>
+                <w:lang w:eastAsia="es-MX"/>
+              </w:rPr>
+              <w:t xml:space="preserve"> 3/4</w:t>
+            </w:r>
+          </w:p>
+        </w:tc>
+      </w:tr>
+      <w:tr>
+        <w:tc>
+          <w:tcPr>
+            <w:tcW w:w="1447" w:type="dxa"/>
+          </w:tcPr>
+          <w:p>
+            <w:pPr>
+              <w:rPr>
+                <w:lang w:eastAsia="es-MX"/>
+              </w:rPr>
+            </w:pPr>
+            <w:r>
+              <w:rPr>
+                <w:lang w:eastAsia="es-MX"/>
+              </w:rPr>
+              <w:t>Trello</w:t>
+            </w:r>
+          </w:p>
+        </w:tc>
+        <w:tc>
+          <w:tcPr>
+            <w:tcW w:w="2107" w:type="dxa"/>
+          </w:tcPr>
+          <w:p>
+            <w:pPr>
+              <w:rPr>
+                <w:lang w:eastAsia="es-MX"/>
+              </w:rPr>
+            </w:pPr>
+            <w:r>
+              <w:rPr>
+                <w:lang w:eastAsia="es-MX"/>
+              </w:rPr>
+              <w:t>Gestión de tareas.</w:t>
+            </w:r>
+          </w:p>
+          <w:p>
+            <w:pPr>
+              <w:rPr>
+                <w:lang w:eastAsia="es-MX"/>
+              </w:rPr>
+            </w:pPr>
+            <w:r>
+              <w:rPr>
+                <w:lang w:eastAsia="es-MX"/>
+              </w:rPr>
+              <w:t>Práctico en versión móvil.</w:t>
+            </w:r>
+          </w:p>
+          <w:p>
+            <w:pPr>
+              <w:rPr>
+                <w:lang w:eastAsia="es-MX"/>
+              </w:rPr>
+            </w:pPr>
+            <w:r>
+              <w:rPr>
+                <w:lang w:eastAsia="es-MX"/>
+              </w:rPr>
+              <w:t>Fácil uso.</w:t>
+            </w:r>
+          </w:p>
+        </w:tc>
+        <w:tc>
+          <w:tcPr>
+            <w:tcW w:w="1802" w:type="dxa"/>
+          </w:tcPr>
+          <w:p>
+            <w:pPr>
+              <w:rPr>
+                <w:lang w:eastAsia="es-MX"/>
+              </w:rPr>
+            </w:pPr>
+            <w:r>
+              <w:rPr>
+                <w:lang w:eastAsia="es-MX"/>
+              </w:rPr>
+              <w:t>Cuenta con versión gratuita limitada.</w:t>
+            </w:r>
+          </w:p>
+          <w:p>
+            <w:pPr>
+              <w:rPr>
+                <w:lang w:eastAsia="es-MX"/>
+              </w:rPr>
+            </w:pPr>
+            <w:r>
+              <w:rPr>
+                <w:lang w:eastAsia="es-MX"/>
+              </w:rPr>
+              <w:t>Uso de extensiones para</w:t>
+            </w:r>
+            <w:r>
+              <w:rPr>
+                <w:lang w:eastAsia="es-MX"/>
+              </w:rPr>
+              <w:t xml:space="preserve"> ciertas metodologías.</w:t>
+            </w:r>
+            <w:r>
+              <w:rPr>
+                <w:lang w:eastAsia="es-MX"/>
+              </w:rPr>
+              <w:t xml:space="preserve"> </w:t>
+            </w:r>
+          </w:p>
+        </w:tc>
+        <w:tc>
+          <w:tcPr>
+            <w:tcW w:w="1606" w:type="dxa"/>
+          </w:tcPr>
+          <w:p>
+            <w:pPr>
+              <w:rPr>
+                <w:lang w:eastAsia="es-MX"/>
+              </w:rPr>
+            </w:pPr>
+            <w:r>
+              <w:rPr>
+                <w:lang w:eastAsia="es-MX"/>
+              </w:rPr>
+              <w:t>Comentar con los usuarios cuando se realice un movimiento de tareas siempre y cuando el usuario no tenga internet.</w:t>
+            </w:r>
+            <w:r>
+              <w:rPr>
+                <w:lang w:eastAsia="es-MX"/>
+              </w:rPr>
+              <w:br/>
+            </w:r>
+          </w:p>
+        </w:tc>
+        <w:tc>
+          <w:tcPr>
+            <w:tcW w:w="1866" w:type="dxa"/>
+          </w:tcPr>
+          <w:p>
+            <w:pPr>
+              <w:rPr>
+                <w:lang w:eastAsia="es-MX"/>
+              </w:rPr>
+            </w:pPr>
+            <w:r>
+              <w:rPr>
+                <w:lang w:eastAsia="es-MX"/>
+              </w:rPr>
+              <w:t>Disp: 0.5</w:t>
+            </w:r>
+          </w:p>
+          <w:p>
+            <w:pPr>
+              <w:rPr>
+                <w:lang w:eastAsia="es-MX"/>
+              </w:rPr>
+            </w:pPr>
+            <w:r>
+              <w:rPr>
+                <w:lang w:eastAsia="es-MX"/>
+              </w:rPr>
+              <w:t>Efect: 1</w:t>
+            </w:r>
+          </w:p>
+          <w:p>
+            <w:pPr>
+              <w:rPr>
+                <w:lang w:eastAsia="es-MX"/>
+              </w:rPr>
+            </w:pPr>
+            <w:r>
+              <w:rPr>
+                <w:lang w:eastAsia="es-MX"/>
+              </w:rPr>
+              <w:t>Pop: 1</w:t>
+            </w:r>
+          </w:p>
+          <w:p>
+            <w:pPr>
+              <w:rPr>
+                <w:lang w:eastAsia="es-MX"/>
+              </w:rPr>
+            </w:pPr>
+            <w:r>
+              <w:rPr>
+                <w:lang w:eastAsia="es-MX"/>
+              </w:rPr>
+              <w:t>Prest: 0.3</w:t>
+            </w:r>
+          </w:p>
+          <w:p>
+            <w:pPr>
+              <w:rPr>
+                <w:lang w:eastAsia="es-MX"/>
+              </w:rPr>
+            </w:pPr>
+          </w:p>
+          <w:p>
+            <w:pPr>
+              <w:rPr>
+                <w:lang w:eastAsia="es-MX"/>
+              </w:rPr>
+            </w:pPr>
+            <w:r>
+              <w:rPr>
+                <w:lang w:eastAsia="es-MX"/>
+              </w:rPr>
+              <w:t>Total: 2.8/4</w:t>
+            </w:r>
+            <w:bookmarkStart w:id="13" w:name="_GoBack"/>
+            <w:bookmarkEnd w:id="13"/>
+          </w:p>
+        </w:tc>
+      </w:tr>
+    </w:tbl>
+    <w:p>
+      <w:pPr>
+        <w:rPr>
+          <w:lang w:eastAsia="es-MX"/>
+        </w:rPr>
+      </w:pPr>
+    </w:p>
+    <w:p>
+      <w:pPr>
+        <w:pStyle w:val="Ttulo1"/>
+        <w:numPr>
           <w:ilvl w:val="1"/>
           <w:numId w:val="12"/>
         </w:numPr>
@@ -5742,7 +6944,7 @@
           <w:lang w:eastAsia="es-MX"/>
         </w:rPr>
       </w:pPr>
-      <w:bookmarkStart w:id="12" w:name="_Toc524885291"/>
+      <w:bookmarkStart w:id="14" w:name="_Toc529782782"/>
       <w:r>
         <w:rPr>
           <w:rFonts w:ascii="Arial" w:hAnsi="Arial" w:cs="Arial"/>
@@ -5752,7 +6954,7 @@
         </w:rPr>
         <w:t>Instrucciones de entrega</w:t>
       </w:r>
-      <w:bookmarkEnd w:id="12"/>
+      <w:bookmarkEnd w:id="14"/>
     </w:p>
     <w:tbl>
       <w:tblPr>
@@ -6207,6 +7409,7 @@
                 <w:szCs w:val="24"/>
                 <w:lang w:eastAsia="es-MX"/>
               </w:rPr>
+              <w:lastRenderedPageBreak/>
               <w:t>Medios de entrega</w:t>
             </w:r>
             <w:r>
@@ -6263,7 +7466,7 @@
           <w:lang w:eastAsia="es-MX"/>
         </w:rPr>
       </w:pPr>
-      <w:bookmarkStart w:id="13" w:name="_Toc524885292"/>
+      <w:bookmarkStart w:id="15" w:name="_Toc529782783"/>
       <w:r>
         <w:rPr>
           <w:rFonts w:ascii="Arial" w:hAnsi="Arial" w:cs="Arial"/>
@@ -6273,7 +7476,7 @@
         </w:rPr>
         <w:t>Ambiente de desarrollo</w:t>
       </w:r>
-      <w:bookmarkEnd w:id="13"/>
+      <w:bookmarkEnd w:id="15"/>
     </w:p>
     <w:tbl>
       <w:tblPr>
@@ -6405,7 +7608,6 @@
               <w:rPr>
                 <w:rFonts w:ascii="Arial" w:hAnsi="Arial" w:cs="Arial"/>
               </w:rPr>
-              <w:lastRenderedPageBreak/>
               <w:t>Memoria</w:t>
             </w:r>
             <w:r>
@@ -6462,7 +7664,6 @@
               <w:rPr>
                 <w:rFonts w:ascii="Arial" w:hAnsi="Arial" w:cs="Arial"/>
               </w:rPr>
-              <w:lastRenderedPageBreak/>
               <w:t>Sistema operativo</w:t>
             </w:r>
           </w:p>
@@ -6675,7 +7876,7 @@
           <w:lang w:eastAsia="es-MX"/>
         </w:rPr>
       </w:pPr>
-      <w:bookmarkStart w:id="14" w:name="_Toc524885293"/>
+      <w:bookmarkStart w:id="16" w:name="_Toc529782784"/>
       <w:r>
         <w:rPr>
           <w:rFonts w:ascii="Arial" w:hAnsi="Arial" w:cs="Arial"/>
@@ -6685,7 +7886,7 @@
         </w:rPr>
         <w:t>Ambiente de implementación</w:t>
       </w:r>
-      <w:bookmarkEnd w:id="14"/>
+      <w:bookmarkEnd w:id="16"/>
     </w:p>
     <w:tbl>
       <w:tblPr>
@@ -6835,19 +8036,7 @@
               <w:rPr>
                 <w:rFonts w:ascii="Arial" w:hAnsi="Arial" w:cs="Arial"/>
               </w:rPr>
-              <w:t xml:space="preserve">RAM </w:t>
-            </w:r>
-            <w:r>
-              <w:rPr>
-                <w:rFonts w:ascii="Arial" w:hAnsi="Arial" w:cs="Arial"/>
-              </w:rPr>
-              <w:t>mí</w:t>
-            </w:r>
-            <w:r>
-              <w:rPr>
-                <w:rFonts w:ascii="Arial" w:hAnsi="Arial" w:cs="Arial"/>
-              </w:rPr>
-              <w:t>nima de 2</w:t>
+              <w:t>RAM mínima de 2</w:t>
             </w:r>
             <w:r>
               <w:rPr>
@@ -6877,19 +8066,7 @@
               <w:rPr>
                 <w:rFonts w:ascii="Arial" w:hAnsi="Arial" w:cs="Arial"/>
               </w:rPr>
-              <w:t xml:space="preserve"> </w:t>
-            </w:r>
-            <w:r>
-              <w:rPr>
-                <w:rFonts w:ascii="Arial" w:hAnsi="Arial" w:cs="Arial"/>
-              </w:rPr>
-              <w:t>mínimo</w:t>
-            </w:r>
-            <w:r>
-              <w:rPr>
-                <w:rFonts w:ascii="Arial" w:hAnsi="Arial" w:cs="Arial"/>
-              </w:rPr>
-              <w:t xml:space="preserve"> de 120</w:t>
+              <w:t xml:space="preserve"> mínimo de 120</w:t>
             </w:r>
             <w:r>
               <w:rPr>
@@ -7107,7 +8284,7 @@
           <w:lang w:eastAsia="es-MX"/>
         </w:rPr>
       </w:pPr>
-      <w:bookmarkStart w:id="15" w:name="_Toc524885294"/>
+      <w:bookmarkStart w:id="17" w:name="_Toc529782785"/>
       <w:r>
         <w:rPr>
           <w:rFonts w:ascii="Arial" w:hAnsi="Arial" w:cs="Arial"/>
@@ -7117,7 +8294,7 @@
         </w:rPr>
         <w:t>Control de versiones</w:t>
       </w:r>
-      <w:bookmarkEnd w:id="15"/>
+      <w:bookmarkEnd w:id="17"/>
     </w:p>
     <w:p>
       <w:pPr>
@@ -7191,21 +8368,7 @@
         <w:rPr>
           <w:lang w:val="es-ES"/>
         </w:rPr>
-        <w:t>[Nombre del Equipo</w:t>
-      </w:r>
-      <w:proofErr w:type="gramStart"/>
-      <w:r>
-        <w:rPr>
-          <w:lang w:val="es-ES"/>
-        </w:rPr>
-        <w:t>][</w:t>
-      </w:r>
-      <w:proofErr w:type="gramEnd"/>
-      <w:r>
-        <w:rPr>
-          <w:lang w:val="es-ES"/>
-        </w:rPr>
-        <w:t>_][Nombre del Producto][-v][Versión]</w:t>
+        <w:t>[Nombre del Equipo][_][Nombre del Producto][-v][Versión]</w:t>
       </w:r>
     </w:p>
     <w:tbl>
@@ -7236,6 +8399,7 @@
               <w:rPr>
                 <w:lang w:val="es-ES"/>
               </w:rPr>
+              <w:lastRenderedPageBreak/>
               <w:t>Elemento</w:t>
             </w:r>
           </w:p>
@@ -7384,14 +8548,7 @@
               <w:rPr>
                 <w:lang w:val="es-ES"/>
               </w:rPr>
-              <w:t xml:space="preserve">Será el nombre de la actividad, si tiene más de dos palabras empezará la </w:t>
-            </w:r>
-            <w:r>
-              <w:rPr>
-                <w:lang w:val="es-ES"/>
-              </w:rPr>
-              <w:lastRenderedPageBreak/>
-              <w:t>siguiente con mayúscula. El límite máximo de caracteres para el nombre es de 20.</w:t>
+              <w:t>Será el nombre de la actividad, si tiene más de dos palabras empezará la siguiente con mayúscula. El límite máximo de caracteres para el nombre es de 20.</w:t>
             </w:r>
           </w:p>
         </w:tc>
@@ -7413,7 +8570,6 @@
               <w:rPr>
                 <w:lang w:val="es-ES"/>
               </w:rPr>
-              <w:lastRenderedPageBreak/>
               <w:t>[-v]</w:t>
             </w:r>
           </w:p>
@@ -7761,7 +8917,7 @@
           <w:lang w:eastAsia="es-MX"/>
         </w:rPr>
       </w:pPr>
-      <w:bookmarkStart w:id="16" w:name="_Toc524885295"/>
+      <w:bookmarkStart w:id="18" w:name="_Toc529782786"/>
       <w:r>
         <w:rPr>
           <w:rFonts w:ascii="Arial" w:hAnsi="Arial" w:cs="Arial"/>
@@ -7772,7 +8928,7 @@
         <w:lastRenderedPageBreak/>
         <w:t>Procedimiento del control de la configuración</w:t>
       </w:r>
-      <w:bookmarkEnd w:id="16"/>
+      <w:bookmarkEnd w:id="18"/>
     </w:p>
     <w:p>
       <w:pPr>
@@ -7788,7 +8944,7 @@
           <w:lang w:eastAsia="es-MX"/>
         </w:rPr>
       </w:pPr>
-      <w:bookmarkStart w:id="17" w:name="_Toc524885296"/>
+      <w:bookmarkStart w:id="19" w:name="_Toc529782787"/>
       <w:r>
         <w:rPr>
           <w:rFonts w:ascii="Arial" w:hAnsi="Arial" w:cs="Arial"/>
@@ -7798,7 +8954,7 @@
         </w:rPr>
         <w:t>Agregar ECS a línea base</w:t>
       </w:r>
-      <w:bookmarkEnd w:id="17"/>
+      <w:bookmarkEnd w:id="19"/>
     </w:p>
     <w:p>
       <w:pPr>
@@ -7939,7 +9095,7 @@
           <w:lang w:eastAsia="es-MX"/>
         </w:rPr>
       </w:pPr>
-      <w:bookmarkStart w:id="18" w:name="_Toc524885297"/>
+      <w:bookmarkStart w:id="20" w:name="_Toc529782788"/>
       <w:r>
         <w:rPr>
           <w:rFonts w:ascii="Arial" w:hAnsi="Arial" w:cs="Arial"/>
@@ -7959,7 +9115,7 @@
         </w:rPr>
         <w:t xml:space="preserve"> línea base</w:t>
       </w:r>
-      <w:bookmarkEnd w:id="18"/>
+      <w:bookmarkEnd w:id="20"/>
     </w:p>
     <w:p>
       <w:pPr>
@@ -8102,7 +9258,7 @@
           <w:lang w:eastAsia="es-MX"/>
         </w:rPr>
       </w:pPr>
-      <w:bookmarkStart w:id="19" w:name="_Toc524885298"/>
+      <w:bookmarkStart w:id="21" w:name="_Toc529782789"/>
       <w:r>
         <w:rPr>
           <w:rFonts w:ascii="Arial" w:hAnsi="Arial" w:cs="Arial"/>
@@ -8113,7 +9269,7 @@
         <w:lastRenderedPageBreak/>
         <w:t>Repositorios</w:t>
       </w:r>
-      <w:bookmarkEnd w:id="19"/>
+      <w:bookmarkEnd w:id="21"/>
     </w:p>
     <w:p>
       <w:pPr>
@@ -8159,7 +9315,7 @@
           <w:lang w:eastAsia="es-MX"/>
         </w:rPr>
       </w:pPr>
-      <w:bookmarkStart w:id="20" w:name="_Toc524885299"/>
+      <w:bookmarkStart w:id="22" w:name="_Toc529782790"/>
       <w:r>
         <w:rPr>
           <w:rFonts w:ascii="Arial" w:hAnsi="Arial" w:cs="Arial"/>
@@ -8169,7 +9325,7 @@
         </w:rPr>
         <w:t>Arquitectura de almacenamiento</w:t>
       </w:r>
-      <w:bookmarkEnd w:id="20"/>
+      <w:bookmarkEnd w:id="22"/>
     </w:p>
     <w:p>
       <w:pPr>
@@ -8810,7 +9966,7 @@
           <w:lang w:eastAsia="es-MX"/>
         </w:rPr>
       </w:pPr>
-      <w:bookmarkStart w:id="21" w:name="_Toc524885300"/>
+      <w:bookmarkStart w:id="23" w:name="_Toc529782791"/>
       <w:r>
         <w:rPr>
           <w:rFonts w:ascii="Arial" w:hAnsi="Arial" w:cs="Arial"/>
@@ -8820,7 +9976,7 @@
         </w:rPr>
         <w:t>Frecuencia de respaldo</w:t>
       </w:r>
-      <w:bookmarkEnd w:id="21"/>
+      <w:bookmarkEnd w:id="23"/>
     </w:p>
     <w:p>
       <w:pPr>
@@ -8864,10 +10020,10 @@
         <w:tblLook w:val="04A0" w:firstRow="1" w:lastRow="0" w:firstColumn="1" w:lastColumn="0" w:noHBand="0" w:noVBand="1"/>
       </w:tblPr>
       <w:tblGrid>
-        <w:gridCol w:w="1534"/>
-        <w:gridCol w:w="1460"/>
-        <w:gridCol w:w="2696"/>
-        <w:gridCol w:w="3138"/>
+        <w:gridCol w:w="1507"/>
+        <w:gridCol w:w="1449"/>
+        <w:gridCol w:w="2561"/>
+        <w:gridCol w:w="3311"/>
       </w:tblGrid>
       <w:tr>
         <w:tc>
@@ -9200,8 +10356,8 @@
           <w:lang w:eastAsia="es-MX"/>
         </w:rPr>
       </w:pPr>
-      <w:bookmarkStart w:id="22" w:name="_Toc364013662"/>
-      <w:bookmarkStart w:id="23" w:name="_Toc524885301"/>
+      <w:bookmarkStart w:id="24" w:name="_Toc364013662"/>
+      <w:bookmarkStart w:id="25" w:name="_Toc529782792"/>
       <w:r>
         <w:rPr>
           <w:rFonts w:ascii="Arial" w:hAnsi="Arial" w:cs="Arial"/>
@@ -9211,8 +10367,8 @@
         </w:rPr>
         <w:t>Mecanismo para Recuperación</w:t>
       </w:r>
-      <w:bookmarkEnd w:id="22"/>
-      <w:bookmarkEnd w:id="23"/>
+      <w:bookmarkEnd w:id="24"/>
+      <w:bookmarkEnd w:id="25"/>
     </w:p>
     <w:p>
       <w:pPr>
@@ -9288,7 +10444,6 @@
           <w:rFonts w:ascii="Arial" w:hAnsi="Arial" w:cs="Arial"/>
           <w:lang w:eastAsia="es-MX"/>
         </w:rPr>
-        <w:lastRenderedPageBreak/>
         <w:t>El líder analizará los efectos que pueda tener el cambio a una versión anterior a los demás miembros del equipo</w:t>
       </w:r>
     </w:p>
@@ -9432,8 +10587,6 @@
               </w:rPr>
               <w:t>na (si existe) la carpeta EZIC</w:t>
             </w:r>
-            <w:bookmarkStart w:id="24" w:name="_GoBack"/>
-            <w:bookmarkEnd w:id="24"/>
             <w:r>
               <w:rPr>
                 <w:rFonts w:ascii="Arial" w:hAnsi="Arial" w:cs="Arial"/>
@@ -9713,7 +10866,7 @@
       <w:rPr>
         <w:noProof/>
       </w:rPr>
-      <w:t>4</w:t>
+      <w:t>7</w:t>
     </w:r>
     <w:r>
       <w:fldChar w:fldCharType="end"/>
@@ -9726,7 +10879,7 @@
         <w:rPr>
           <w:noProof/>
         </w:rPr>
-        <w:t>13</w:t>
+        <w:t>14</w:t>
       </w:r>
     </w:fldSimple>
   </w:p>
@@ -10574,6 +11727,119 @@
     </w:lvl>
   </w:abstractNum>
   <w:abstractNum w:abstractNumId="8">
+    <w:nsid w:val="46777CD3"/>
+    <w:multiLevelType w:val="hybridMultilevel"/>
+    <w:tmpl w:val="4FD8954E"/>
+    <w:lvl w:ilvl="0" w:tplc="040A0001">
+      <w:start w:val="1"/>
+      <w:numFmt w:val="bullet"/>
+      <w:lvlText w:val=""/>
+      <w:lvlJc w:val="left"/>
+      <w:pPr>
+        <w:ind w:left="720" w:hanging="360"/>
+      </w:pPr>
+      <w:rPr>
+        <w:rFonts w:ascii="Symbol" w:hAnsi="Symbol" w:hint="default"/>
+      </w:rPr>
+    </w:lvl>
+    <w:lvl w:ilvl="1" w:tplc="040A0003" w:tentative="1">
+      <w:start w:val="1"/>
+      <w:numFmt w:val="bullet"/>
+      <w:lvlText w:val="o"/>
+      <w:lvlJc w:val="left"/>
+      <w:pPr>
+        <w:ind w:left="1440" w:hanging="360"/>
+      </w:pPr>
+      <w:rPr>
+        <w:rFonts w:ascii="Courier New" w:hAnsi="Courier New" w:cs="Courier New" w:hint="default"/>
+      </w:rPr>
+    </w:lvl>
+    <w:lvl w:ilvl="2" w:tplc="040A0005" w:tentative="1">
+      <w:start w:val="1"/>
+      <w:numFmt w:val="bullet"/>
+      <w:lvlText w:val=""/>
+      <w:lvlJc w:val="left"/>
+      <w:pPr>
+        <w:ind w:left="2160" w:hanging="360"/>
+      </w:pPr>
+      <w:rPr>
+        <w:rFonts w:ascii="Wingdings" w:hAnsi="Wingdings" w:hint="default"/>
+      </w:rPr>
+    </w:lvl>
+    <w:lvl w:ilvl="3" w:tplc="040A0001" w:tentative="1">
+      <w:start w:val="1"/>
+      <w:numFmt w:val="bullet"/>
+      <w:lvlText w:val=""/>
+      <w:lvlJc w:val="left"/>
+      <w:pPr>
+        <w:ind w:left="2880" w:hanging="360"/>
+      </w:pPr>
+      <w:rPr>
+        <w:rFonts w:ascii="Symbol" w:hAnsi="Symbol" w:hint="default"/>
+      </w:rPr>
+    </w:lvl>
+    <w:lvl w:ilvl="4" w:tplc="040A0003" w:tentative="1">
+      <w:start w:val="1"/>
+      <w:numFmt w:val="bullet"/>
+      <w:lvlText w:val="o"/>
+      <w:lvlJc w:val="left"/>
+      <w:pPr>
+        <w:ind w:left="3600" w:hanging="360"/>
+      </w:pPr>
+      <w:rPr>
+        <w:rFonts w:ascii="Courier New" w:hAnsi="Courier New" w:cs="Courier New" w:hint="default"/>
+      </w:rPr>
+    </w:lvl>
+    <w:lvl w:ilvl="5" w:tplc="040A0005" w:tentative="1">
+      <w:start w:val="1"/>
+      <w:numFmt w:val="bullet"/>
+      <w:lvlText w:val=""/>
+      <w:lvlJc w:val="left"/>
+      <w:pPr>
+        <w:ind w:left="4320" w:hanging="360"/>
+      </w:pPr>
+      <w:rPr>
+        <w:rFonts w:ascii="Wingdings" w:hAnsi="Wingdings" w:hint="default"/>
+      </w:rPr>
+    </w:lvl>
+    <w:lvl w:ilvl="6" w:tplc="040A0001" w:tentative="1">
+      <w:start w:val="1"/>
+      <w:numFmt w:val="bullet"/>
+      <w:lvlText w:val=""/>
+      <w:lvlJc w:val="left"/>
+      <w:pPr>
+        <w:ind w:left="5040" w:hanging="360"/>
+      </w:pPr>
+      <w:rPr>
+        <w:rFonts w:ascii="Symbol" w:hAnsi="Symbol" w:hint="default"/>
+      </w:rPr>
+    </w:lvl>
+    <w:lvl w:ilvl="7" w:tplc="040A0003" w:tentative="1">
+      <w:start w:val="1"/>
+      <w:numFmt w:val="bullet"/>
+      <w:lvlText w:val="o"/>
+      <w:lvlJc w:val="left"/>
+      <w:pPr>
+        <w:ind w:left="5760" w:hanging="360"/>
+      </w:pPr>
+      <w:rPr>
+        <w:rFonts w:ascii="Courier New" w:hAnsi="Courier New" w:cs="Courier New" w:hint="default"/>
+      </w:rPr>
+    </w:lvl>
+    <w:lvl w:ilvl="8" w:tplc="040A0005" w:tentative="1">
+      <w:start w:val="1"/>
+      <w:numFmt w:val="bullet"/>
+      <w:lvlText w:val=""/>
+      <w:lvlJc w:val="left"/>
+      <w:pPr>
+        <w:ind w:left="6480" w:hanging="360"/>
+      </w:pPr>
+      <w:rPr>
+        <w:rFonts w:ascii="Wingdings" w:hAnsi="Wingdings" w:hint="default"/>
+      </w:rPr>
+    </w:lvl>
+  </w:abstractNum>
+  <w:abstractNum w:abstractNumId="9">
     <w:nsid w:val="4F20522A"/>
     <w:multiLevelType w:val="hybridMultilevel"/>
     <w:tmpl w:val="4E2EC45E"/>
@@ -10686,7 +11952,7 @@
       </w:rPr>
     </w:lvl>
   </w:abstractNum>
-  <w:abstractNum w:abstractNumId="9">
+  <w:abstractNum w:abstractNumId="10">
     <w:nsid w:val="54D121FD"/>
     <w:multiLevelType w:val="hybridMultilevel"/>
     <w:tmpl w:val="A56EE9B6"/>
@@ -10775,7 +12041,7 @@
       </w:pPr>
     </w:lvl>
   </w:abstractNum>
-  <w:abstractNum w:abstractNumId="10">
+  <w:abstractNum w:abstractNumId="11">
     <w:nsid w:val="55B83D92"/>
     <w:multiLevelType w:val="multilevel"/>
     <w:tmpl w:val="0409001F"/>
@@ -10861,7 +12127,7 @@
       </w:pPr>
     </w:lvl>
   </w:abstractNum>
-  <w:abstractNum w:abstractNumId="11">
+  <w:abstractNum w:abstractNumId="12">
     <w:nsid w:val="57DA147A"/>
     <w:multiLevelType w:val="hybridMultilevel"/>
     <w:tmpl w:val="9F840396"/>
@@ -10947,7 +12213,7 @@
       </w:pPr>
     </w:lvl>
   </w:abstractNum>
-  <w:abstractNum w:abstractNumId="12">
+  <w:abstractNum w:abstractNumId="13">
     <w:nsid w:val="6B2069F1"/>
     <w:multiLevelType w:val="multilevel"/>
     <w:tmpl w:val="0409001F"/>
@@ -11033,7 +12299,120 @@
       </w:pPr>
     </w:lvl>
   </w:abstractNum>
-  <w:abstractNum w:abstractNumId="13">
+  <w:abstractNum w:abstractNumId="14">
+    <w:nsid w:val="6DCE597E"/>
+    <w:multiLevelType w:val="multilevel"/>
+    <w:tmpl w:val="FB8AA4AC"/>
+    <w:lvl w:ilvl="0">
+      <w:start w:val="3"/>
+      <w:numFmt w:val="decimal"/>
+      <w:lvlText w:val="%1"/>
+      <w:lvlJc w:val="left"/>
+      <w:pPr>
+        <w:ind w:left="580" w:hanging="580"/>
+      </w:pPr>
+      <w:rPr>
+        <w:rFonts w:hint="default"/>
+      </w:rPr>
+    </w:lvl>
+    <w:lvl w:ilvl="1">
+      <w:start w:val="1"/>
+      <w:numFmt w:val="decimal"/>
+      <w:lvlText w:val="%1.%2"/>
+      <w:lvlJc w:val="left"/>
+      <w:pPr>
+        <w:ind w:left="900" w:hanging="720"/>
+      </w:pPr>
+      <w:rPr>
+        <w:rFonts w:hint="default"/>
+      </w:rPr>
+    </w:lvl>
+    <w:lvl w:ilvl="2">
+      <w:start w:val="1"/>
+      <w:numFmt w:val="decimal"/>
+      <w:lvlText w:val="%1.%2.%3"/>
+      <w:lvlJc w:val="left"/>
+      <w:pPr>
+        <w:ind w:left="1080" w:hanging="720"/>
+      </w:pPr>
+      <w:rPr>
+        <w:rFonts w:hint="default"/>
+      </w:rPr>
+    </w:lvl>
+    <w:lvl w:ilvl="3">
+      <w:start w:val="1"/>
+      <w:numFmt w:val="decimal"/>
+      <w:lvlText w:val="%1.%2.%3.%4"/>
+      <w:lvlJc w:val="left"/>
+      <w:pPr>
+        <w:ind w:left="1620" w:hanging="1080"/>
+      </w:pPr>
+      <w:rPr>
+        <w:rFonts w:hint="default"/>
+      </w:rPr>
+    </w:lvl>
+    <w:lvl w:ilvl="4">
+      <w:start w:val="1"/>
+      <w:numFmt w:val="decimal"/>
+      <w:lvlText w:val="%1.%2.%3.%4.%5"/>
+      <w:lvlJc w:val="left"/>
+      <w:pPr>
+        <w:ind w:left="1800" w:hanging="1080"/>
+      </w:pPr>
+      <w:rPr>
+        <w:rFonts w:hint="default"/>
+      </w:rPr>
+    </w:lvl>
+    <w:lvl w:ilvl="5">
+      <w:start w:val="1"/>
+      <w:numFmt w:val="decimal"/>
+      <w:lvlText w:val="%1.%2.%3.%4.%5.%6"/>
+      <w:lvlJc w:val="left"/>
+      <w:pPr>
+        <w:ind w:left="2340" w:hanging="1440"/>
+      </w:pPr>
+      <w:rPr>
+        <w:rFonts w:hint="default"/>
+      </w:rPr>
+    </w:lvl>
+    <w:lvl w:ilvl="6">
+      <w:start w:val="1"/>
+      <w:numFmt w:val="decimal"/>
+      <w:lvlText w:val="%1.%2.%3.%4.%5.%6.%7"/>
+      <w:lvlJc w:val="left"/>
+      <w:pPr>
+        <w:ind w:left="2880" w:hanging="1800"/>
+      </w:pPr>
+      <w:rPr>
+        <w:rFonts w:hint="default"/>
+      </w:rPr>
+    </w:lvl>
+    <w:lvl w:ilvl="7">
+      <w:start w:val="1"/>
+      <w:numFmt w:val="decimal"/>
+      <w:lvlText w:val="%1.%2.%3.%4.%5.%6.%7.%8"/>
+      <w:lvlJc w:val="left"/>
+      <w:pPr>
+        <w:ind w:left="3060" w:hanging="1800"/>
+      </w:pPr>
+      <w:rPr>
+        <w:rFonts w:hint="default"/>
+      </w:rPr>
+    </w:lvl>
+    <w:lvl w:ilvl="8">
+      <w:start w:val="1"/>
+      <w:numFmt w:val="decimal"/>
+      <w:lvlText w:val="%1.%2.%3.%4.%5.%6.%7.%8.%9"/>
+      <w:lvlJc w:val="left"/>
+      <w:pPr>
+        <w:ind w:left="3600" w:hanging="2160"/>
+      </w:pPr>
+      <w:rPr>
+        <w:rFonts w:hint="default"/>
+      </w:rPr>
+    </w:lvl>
+  </w:abstractNum>
+  <w:abstractNum w:abstractNumId="15">
     <w:nsid w:val="7055313C"/>
     <w:multiLevelType w:val="hybridMultilevel"/>
     <w:tmpl w:val="2110D126"/>
@@ -11145,7 +12524,7 @@
       </w:rPr>
     </w:lvl>
   </w:abstractNum>
-  <w:abstractNum w:abstractNumId="14">
+  <w:abstractNum w:abstractNumId="16">
     <w:nsid w:val="7FEE33CA"/>
     <w:multiLevelType w:val="hybridMultilevel"/>
     <w:tmpl w:val="B87A9160"/>
@@ -11265,7 +12644,7 @@
     <w:abstractNumId w:val="2"/>
   </w:num>
   <w:num w:numId="3">
-    <w:abstractNumId w:val="13"/>
+    <w:abstractNumId w:val="15"/>
   </w:num>
   <w:num w:numId="4">
     <w:abstractNumId w:val="6"/>
@@ -11274,10 +12653,10 @@
     <w:abstractNumId w:val="1"/>
   </w:num>
   <w:num w:numId="6">
-    <w:abstractNumId w:val="14"/>
+    <w:abstractNumId w:val="16"/>
   </w:num>
   <w:num w:numId="7">
-    <w:abstractNumId w:val="8"/>
+    <w:abstractNumId w:val="9"/>
   </w:num>
   <w:num w:numId="8">
     <w:abstractNumId w:val="3"/>
@@ -11286,22 +12665,28 @@
     <w:abstractNumId w:val="4"/>
   </w:num>
   <w:num w:numId="10">
-    <w:abstractNumId w:val="9"/>
+    <w:abstractNumId w:val="10"/>
   </w:num>
   <w:num w:numId="11">
     <w:abstractNumId w:val="0"/>
   </w:num>
   <w:num w:numId="12">
-    <w:abstractNumId w:val="12"/>
+    <w:abstractNumId w:val="13"/>
   </w:num>
   <w:num w:numId="13">
     <w:abstractNumId w:val="7"/>
   </w:num>
   <w:num w:numId="14">
+    <w:abstractNumId w:val="12"/>
+  </w:num>
+  <w:num w:numId="15">
     <w:abstractNumId w:val="11"/>
   </w:num>
-  <w:num w:numId="15">
-    <w:abstractNumId w:val="10"/>
+  <w:num w:numId="16">
+    <w:abstractNumId w:val="14"/>
+  </w:num>
+  <w:num w:numId="17">
+    <w:abstractNumId w:val="8"/>
   </w:num>
 </w:numbering>
 </file>
@@ -12615,7 +14000,7 @@
 </file>
 
 <file path=customXml/itemProps1.xml><?xml version="1.0" encoding="utf-8"?>
-<ds:datastoreItem xmlns:ds="http://schemas.openxmlformats.org/officeDocument/2006/customXml" ds:itemID="{4C7E84E9-4472-3C43-AF69-09619DBD8601}">
+<ds:datastoreItem xmlns:ds="http://schemas.openxmlformats.org/officeDocument/2006/customXml" ds:itemID="{8245D8CC-674D-5D43-BE3C-92C0C8C1C97F}">
   <ds:schemaRefs>
     <ds:schemaRef ds:uri="http://schemas.openxmlformats.org/officeDocument/2006/bibliography"/>
   </ds:schemaRefs>

</xml_diff>